<commit_message>
Phase 1-b SRS Document (final) Signed-off-by: Abdallah-Abdelazim <abdallah.abdelazim@hotmail.com>
</commit_message>
<xml_diff>
--- a/CS251-Mohammed-Samir-20140169-SRSDocument.docx
+++ b/CS251-Mohammed-Samir-20140169-SRSDocument.docx
@@ -2567,7 +2567,6 @@
       </w:r>
       <w:bookmarkEnd w:id="6"/>
     </w:p>
-    <w:p/>
     <w:p>
       <w:pPr>
         <w:pStyle w:val="Heading2"/>
@@ -2599,43 +2598,94 @@
           <w:b/>
           <w:bCs/>
         </w:rPr>
-        <w:t>Log in and create account</w:t>
-      </w:r>
+        <w:t xml:space="preserve">Log in: </w:t>
+      </w:r>
+      <w:r>
+        <w:t>Each student</w:t>
+      </w:r>
+      <w:r>
+        <w:t xml:space="preserve"> &amp; teacher</w:t>
+      </w:r>
+      <w:r>
+        <w:t xml:space="preserve"> </w:t>
+      </w:r>
+      <w:r>
+        <w:t>shall have an account in the website or they can create one.</w:t>
+      </w:r>
+    </w:p>
+    <w:p>
+      <w:pPr>
+        <w:pStyle w:val="ListParagraph"/>
+      </w:pPr>
+      <w:r>
+        <w:t xml:space="preserve">They can login to their account and </w:t>
+      </w:r>
+      <w:r>
+        <w:t xml:space="preserve">then continue on the site. The account shall hold the user basic info (name, age, gender, etc.) and also </w:t>
+      </w:r>
+      <w:r>
+        <w:t>it should contain student’s achievements (Scores he/she get in each game)</w:t>
+      </w:r>
+      <w:r>
+        <w:t>.</w:t>
+      </w:r>
+    </w:p>
+    <w:p>
+      <w:pPr>
+        <w:pStyle w:val="ListParagraph"/>
+        <w:rPr>
+          <w:lang w:bidi="ar-EG"/>
+        </w:rPr>
+      </w:pPr>
+      <w:r>
+        <w:rPr>
+          <w:lang w:bidi="ar-EG"/>
+        </w:rPr>
+        <w:t>They</w:t>
+      </w:r>
+      <w:r>
+        <w:rPr>
+          <w:lang w:bidi="ar-EG"/>
+        </w:rPr>
+        <w:t xml:space="preserve"> enter to website by his account to use website (play, etc.).</w:t>
+      </w:r>
+    </w:p>
+    <w:p>
+      <w:pPr>
+        <w:pStyle w:val="ListParagraph"/>
+        <w:numPr>
+          <w:ilvl w:val="0"/>
+          <w:numId w:val="1"/>
+        </w:numPr>
+        <w:rPr>
+          <w:lang w:bidi="ar-EG"/>
+        </w:rPr>
+      </w:pPr>
       <w:r>
         <w:rPr>
           <w:b/>
           <w:bCs/>
-        </w:rPr>
-        <w:t xml:space="preserve">: </w:t>
-      </w:r>
-      <w:r>
-        <w:t>Each student</w:t>
-      </w:r>
-      <w:r>
-        <w:t xml:space="preserve"> &amp; teacher</w:t>
-      </w:r>
-      <w:r>
-        <w:t xml:space="preserve"> </w:t>
-      </w:r>
-      <w:r>
-        <w:t>shall have an account in the website or they can create one.</w:t>
-      </w:r>
-    </w:p>
-    <w:p>
-      <w:pPr>
-        <w:pStyle w:val="ListParagraph"/>
-      </w:pPr>
-      <w:r>
-        <w:t xml:space="preserve">They can login to their account and </w:t>
-      </w:r>
-      <w:r>
-        <w:t xml:space="preserve">then continue on the site. The account shall hold the user basic info (name, age, gender, etc.) and also </w:t>
-      </w:r>
-      <w:r>
-        <w:t>it should contain student’s achievements (Scores he/she get in each game)</w:t>
-      </w:r>
-      <w:r>
-        <w:t>.</w:t>
+          <w:lang w:bidi="ar-EG"/>
+        </w:rPr>
+        <w:t>Sign up:</w:t>
+      </w:r>
+      <w:r>
+        <w:rPr>
+          <w:lang w:bidi="ar-EG"/>
+        </w:rPr>
+        <w:t xml:space="preserve">  user </w:t>
+      </w:r>
+      <w:r>
+        <w:rPr>
+          <w:lang w:bidi="ar-EG"/>
+        </w:rPr>
+        <w:t xml:space="preserve">can </w:t>
+      </w:r>
+      <w:r>
+        <w:rPr>
+          <w:lang w:bidi="ar-EG"/>
+        </w:rPr>
+        <w:t xml:space="preserve">make an account in website to use website and save his information about him in website </w:t>
       </w:r>
     </w:p>
     <w:p>
@@ -2888,9 +2938,240 @@
         <w:t xml:space="preserve"> after finishing playing &amp; navigating the site, the users can logout. All the changes they made will be saved.</w:t>
       </w:r>
     </w:p>
-    <w:p/>
-    <w:p/>
-    <w:p/>
+    <w:p>
+      <w:pPr>
+        <w:pStyle w:val="ListParagraph"/>
+        <w:numPr>
+          <w:ilvl w:val="0"/>
+          <w:numId w:val="1"/>
+        </w:numPr>
+        <w:rPr>
+          <w:lang w:bidi="ar-EG"/>
+        </w:rPr>
+      </w:pPr>
+      <w:r>
+        <w:rPr>
+          <w:b/>
+          <w:bCs/>
+          <w:lang w:bidi="ar-EG"/>
+        </w:rPr>
+        <w:t xml:space="preserve">Choose </w:t>
+      </w:r>
+      <w:r>
+        <w:rPr>
+          <w:b/>
+          <w:bCs/>
+          <w:lang w:bidi="ar-EG"/>
+        </w:rPr>
+        <w:t>field:</w:t>
+      </w:r>
+      <w:r>
+        <w:rPr>
+          <w:lang w:bidi="ar-EG"/>
+        </w:rPr>
+        <w:t xml:space="preserve"> user </w:t>
+      </w:r>
+      <w:r>
+        <w:rPr>
+          <w:lang w:bidi="ar-EG"/>
+        </w:rPr>
+        <w:t>when he login he choose</w:t>
+      </w:r>
+      <w:r>
+        <w:rPr>
+          <w:lang w:bidi="ar-EG"/>
+        </w:rPr>
+        <w:t>s</w:t>
+      </w:r>
+      <w:r>
+        <w:rPr>
+          <w:lang w:bidi="ar-EG"/>
+        </w:rPr>
+        <w:t xml:space="preserve"> what filed he want to learn </w:t>
+      </w:r>
+      <w:r>
+        <w:rPr>
+          <w:lang w:bidi="ar-EG"/>
+        </w:rPr>
+        <w:t>it.</w:t>
+      </w:r>
+    </w:p>
+    <w:p>
+      <w:pPr>
+        <w:pStyle w:val="ListParagraph"/>
+        <w:numPr>
+          <w:ilvl w:val="0"/>
+          <w:numId w:val="1"/>
+        </w:numPr>
+        <w:rPr>
+          <w:lang w:bidi="ar-EG"/>
+        </w:rPr>
+      </w:pPr>
+      <w:r>
+        <w:rPr>
+          <w:b/>
+          <w:bCs/>
+          <w:lang w:bidi="ar-EG"/>
+        </w:rPr>
+        <w:t xml:space="preserve">Choose </w:t>
+      </w:r>
+      <w:r>
+        <w:rPr>
+          <w:b/>
+          <w:bCs/>
+          <w:lang w:bidi="ar-EG"/>
+        </w:rPr>
+        <w:t>game</w:t>
+      </w:r>
+      <w:r>
+        <w:rPr>
+          <w:b/>
+          <w:bCs/>
+          <w:lang w:bidi="ar-EG"/>
+        </w:rPr>
+        <w:t>:</w:t>
+      </w:r>
+      <w:r>
+        <w:rPr>
+          <w:lang w:bidi="ar-EG"/>
+        </w:rPr>
+        <w:t xml:space="preserve"> when he choose</w:t>
+      </w:r>
+      <w:r>
+        <w:rPr>
+          <w:lang w:bidi="ar-EG"/>
+        </w:rPr>
+        <w:t>s</w:t>
+      </w:r>
+      <w:r>
+        <w:rPr>
+          <w:lang w:bidi="ar-EG"/>
+        </w:rPr>
+        <w:t xml:space="preserve"> which filed he want to learn he choose game to start play </w:t>
+      </w:r>
+      <w:r>
+        <w:rPr>
+          <w:lang w:bidi="ar-EG"/>
+        </w:rPr>
+        <w:t>it.</w:t>
+      </w:r>
+    </w:p>
+    <w:p>
+      <w:pPr>
+        <w:pStyle w:val="ListParagraph"/>
+        <w:numPr>
+          <w:ilvl w:val="0"/>
+          <w:numId w:val="1"/>
+        </w:numPr>
+        <w:rPr>
+          <w:lang w:bidi="ar-EG"/>
+        </w:rPr>
+      </w:pPr>
+      <w:r>
+        <w:rPr>
+          <w:b/>
+          <w:bCs/>
+          <w:lang w:bidi="ar-EG"/>
+        </w:rPr>
+        <w:t xml:space="preserve">View his </w:t>
+      </w:r>
+      <w:r>
+        <w:rPr>
+          <w:b/>
+          <w:bCs/>
+          <w:lang w:bidi="ar-EG"/>
+        </w:rPr>
+        <w:t>profile:</w:t>
+      </w:r>
+      <w:r>
+        <w:rPr>
+          <w:lang w:bidi="ar-EG"/>
+        </w:rPr>
+        <w:t xml:space="preserve"> can open his profile and see his i</w:t>
+      </w:r>
+      <w:r>
+        <w:rPr>
+          <w:lang w:bidi="ar-EG"/>
+        </w:rPr>
+        <w:t>n</w:t>
+      </w:r>
+      <w:r>
+        <w:rPr>
+          <w:lang w:bidi="ar-EG"/>
+        </w:rPr>
+        <w:t>for</w:t>
+      </w:r>
+      <w:r>
+        <w:rPr>
+          <w:lang w:bidi="ar-EG"/>
+        </w:rPr>
+        <w:t xml:space="preserve">mation and his games and his </w:t>
+      </w:r>
+      <w:r>
+        <w:rPr>
+          <w:lang w:bidi="ar-EG"/>
+        </w:rPr>
+        <w:t>fields</w:t>
+      </w:r>
+      <w:r>
+        <w:rPr>
+          <w:lang w:bidi="ar-EG"/>
+        </w:rPr>
+        <w:t xml:space="preserve"> he learn</w:t>
+      </w:r>
+      <w:r>
+        <w:rPr>
+          <w:lang w:bidi="ar-EG"/>
+        </w:rPr>
+        <w:t>s</w:t>
+      </w:r>
+      <w:r>
+        <w:rPr>
+          <w:lang w:bidi="ar-EG"/>
+        </w:rPr>
+        <w:t xml:space="preserve"> it </w:t>
+      </w:r>
+    </w:p>
+    <w:p>
+      <w:pPr>
+        <w:pStyle w:val="ListParagraph"/>
+        <w:numPr>
+          <w:ilvl w:val="0"/>
+          <w:numId w:val="1"/>
+        </w:numPr>
+        <w:rPr>
+          <w:lang w:bidi="ar-EG"/>
+        </w:rPr>
+      </w:pPr>
+      <w:r>
+        <w:rPr>
+          <w:b/>
+          <w:bCs/>
+          <w:lang w:bidi="ar-EG"/>
+        </w:rPr>
+        <w:t xml:space="preserve">See his </w:t>
+      </w:r>
+      <w:r>
+        <w:rPr>
+          <w:b/>
+          <w:bCs/>
+          <w:lang w:bidi="ar-EG"/>
+        </w:rPr>
+        <w:t>feedback:</w:t>
+      </w:r>
+      <w:r>
+        <w:rPr>
+          <w:lang w:bidi="ar-EG"/>
+        </w:rPr>
+        <w:t xml:space="preserve"> see his answer for his questions, his </w:t>
+      </w:r>
+      <w:r>
+        <w:rPr>
+          <w:lang w:bidi="ar-EG"/>
+        </w:rPr>
+        <w:t>level he is in it.</w:t>
+      </w:r>
+    </w:p>
     <w:p>
       <w:pPr>
         <w:pStyle w:val="Heading2"/>
@@ -3125,7 +3406,13 @@
         <w:ind w:left="1080"/>
       </w:pPr>
       <w:r>
-        <w:t>The site is easy to use and the use must be at least 10 years old</w:t>
+        <w:t xml:space="preserve">The site is easy to use and the use must be at least 10 </w:t>
+      </w:r>
+      <w:r>
+        <w:t>years</w:t>
+      </w:r>
+      <w:r>
+        <w:t xml:space="preserve"> old</w:t>
       </w:r>
     </w:p>
     <w:p>
@@ -3188,15 +3475,21 @@
         <w:ind w:left="1080"/>
       </w:pPr>
       <w:r>
-        <w:t xml:space="preserve">Any information about the user is private and can’t be accessed without the user permission </w:t>
+        <w:t>Any information about the user is private and can’t be acces</w:t>
       </w:r>
       <w:bookmarkStart w:id="9" w:name="_Toc402452678"/>
-    </w:p>
-    <w:p>
-      <w:pPr>
-        <w:pStyle w:val="ListParagraph"/>
+      <w:r>
+        <w:t>sed without the user permission.</w:t>
+      </w:r>
+    </w:p>
+    <w:p>
+      <w:pPr>
         <w:spacing w:line="240" w:lineRule="auto"/>
-        <w:ind w:left="1080"/>
+        <w:rPr>
+          <w:rFonts w:hint="cs"/>
+          <w:rtl/>
+          <w:lang w:bidi="ar-EG"/>
+        </w:rPr>
       </w:pPr>
     </w:p>
     <w:p>
@@ -3209,22 +3502,19 @@
       </w:r>
       <w:bookmarkEnd w:id="9"/>
     </w:p>
-    <w:p>
-      <w:bookmarkStart w:id="10" w:name="_GoBack"/>
+    <w:p/>
+    <w:p>
+      <w:pPr>
+        <w:pStyle w:val="Heading2"/>
+      </w:pPr>
+      <w:bookmarkStart w:id="10" w:name="_Toc402452679"/>
+      <w:r>
+        <w:t>Use Case Model</w:t>
+      </w:r>
       <w:bookmarkEnd w:id="10"/>
     </w:p>
     <w:p>
-      <w:pPr>
-        <w:pStyle w:val="Heading2"/>
-      </w:pPr>
-      <w:bookmarkStart w:id="11" w:name="_Toc402452679"/>
-      <w:r>
-        <w:t>Use Case Model</w:t>
-      </w:r>
-      <w:bookmarkEnd w:id="11"/>
-    </w:p>
-    <w:p>
-      <w:bookmarkStart w:id="12" w:name="_Toc402452680"/>
+      <w:bookmarkStart w:id="11" w:name="_Toc402452680"/>
       <w:r>
         <w:rPr>
           <w:noProof/>
@@ -3233,7 +3523,7 @@
           <wp:inline distT="0" distB="0" distL="0" distR="0">
             <wp:extent cx="6126480" cy="4894580"/>
             <wp:effectExtent l="0" t="0" r="0" b="0"/>
-            <wp:docPr id="1" name="Picture 1"/>
+            <wp:docPr id="5" name="Picture 5"/>
             <wp:cNvGraphicFramePr>
               <a:graphicFrameLocks xmlns:a="http://schemas.openxmlformats.org/drawingml/2006/main" noChangeAspect="1"/>
             </wp:cNvGraphicFramePr>
@@ -3241,7 +3531,7 @@
               <a:graphicData uri="http://schemas.openxmlformats.org/drawingml/2006/picture">
                 <pic:pic xmlns:pic="http://schemas.openxmlformats.org/drawingml/2006/picture">
                   <pic:nvPicPr>
-                    <pic:cNvPr id="1" name="UseCaseDiagram1.jpg"/>
+                    <pic:cNvPr id="5" name="UseCaseDiagram1.jpg"/>
                     <pic:cNvPicPr/>
                   </pic:nvPicPr>
                   <pic:blipFill>
@@ -3284,7 +3574,7 @@
         <w:lastRenderedPageBreak/>
         <w:t>Use Case Tables</w:t>
       </w:r>
-      <w:bookmarkEnd w:id="12"/>
+      <w:bookmarkEnd w:id="11"/>
     </w:p>
     <w:tbl>
       <w:tblPr>
@@ -3612,7 +3902,18 @@
               <w:t>-User e</w:t>
             </w:r>
             <w:r>
-              <w:t xml:space="preserve">nters his information </w:t>
+              <w:t xml:space="preserve">nters his </w:t>
+            </w:r>
+            <w:r>
+              <w:t>username.</w:t>
+            </w:r>
+          </w:p>
+          <w:p>
+            <w:r>
+              <w:t>3-User enters his password.</w:t>
+            </w:r>
+            <w:r>
+              <w:t xml:space="preserve"> </w:t>
             </w:r>
           </w:p>
         </w:tc>
@@ -3678,7 +3979,18 @@
               <w:t>5- Syst</w:t>
             </w:r>
             <w:r>
-              <w:t>em Verify his information</w:t>
+              <w:t xml:space="preserve">em </w:t>
+            </w:r>
+            <w:r>
+              <w:t>Verifies</w:t>
+            </w:r>
+            <w:r>
+              <w:t xml:space="preserve"> his information</w:t>
+            </w:r>
+          </w:p>
+          <w:p>
+            <w:r>
+              <w:t>6-System logs him in to his account.</w:t>
             </w:r>
           </w:p>
         </w:tc>
@@ -3895,11 +4207,7 @@
               <w:right w:val="single" w:sz="12" w:space="0" w:color="auto"/>
             </w:tcBorders>
           </w:tcPr>
-          <w:p>
-            <w:r>
-              <w:t>Login as Student , Login as Teacher</w:t>
-            </w:r>
-          </w:p>
+          <w:p/>
         </w:tc>
       </w:tr>
       <w:tr>
@@ -3930,7 +4238,11 @@
               <w:right w:val="single" w:sz="12" w:space="0" w:color="auto"/>
             </w:tcBorders>
           </w:tcPr>
-          <w:p/>
+          <w:p>
+            <w:r>
+              <w:t>Login will identify if the account corresponds to student or if it corresponds to teacher.</w:t>
+            </w:r>
+          </w:p>
         </w:tc>
       </w:tr>
     </w:tbl>
@@ -3968,6 +4280,8 @@
     <w:p/>
     <w:p/>
     <w:p/>
+    <w:p/>
+    <w:p/>
     <w:tbl>
       <w:tblPr>
         <w:tblStyle w:val="TableGrid"/>
@@ -3976,7 +4290,7 @@
       </w:tblPr>
       <w:tblGrid>
         <w:gridCol w:w="1696"/>
-        <w:gridCol w:w="6994"/>
+        <w:gridCol w:w="7054"/>
       </w:tblGrid>
       <w:tr>
         <w:tc>
@@ -3985,14 +4299,13 @@
           </w:tcPr>
           <w:p>
             <w:r>
-              <w:lastRenderedPageBreak/>
               <w:t>Use case ID</w:t>
             </w:r>
           </w:p>
         </w:tc>
         <w:tc>
           <w:tcPr>
-            <w:tcW w:w="6934" w:type="dxa"/>
+            <w:tcW w:w="7054" w:type="dxa"/>
           </w:tcPr>
           <w:p>
             <w:r>
@@ -4014,11 +4327,11 @@
         </w:tc>
         <w:tc>
           <w:tcPr>
-            <w:tcW w:w="6934" w:type="dxa"/>
-          </w:tcPr>
-          <w:p>
-            <w:r>
-              <w:t>Choose game field</w:t>
+            <w:tcW w:w="7054" w:type="dxa"/>
+          </w:tcPr>
+          <w:p>
+            <w:r>
+              <w:t xml:space="preserve">Play game </w:t>
             </w:r>
           </w:p>
         </w:tc>
@@ -4036,11 +4349,11 @@
         </w:tc>
         <w:tc>
           <w:tcPr>
-            <w:tcW w:w="6934" w:type="dxa"/>
-          </w:tcPr>
-          <w:p>
-            <w:r>
-              <w:t>Teacher , User (Student)</w:t>
+            <w:tcW w:w="7054" w:type="dxa"/>
+          </w:tcPr>
+          <w:p>
+            <w:r>
+              <w:t xml:space="preserve">User </w:t>
             </w:r>
           </w:p>
         </w:tc>
@@ -4058,14 +4371,14 @@
         </w:tc>
         <w:tc>
           <w:tcPr>
-            <w:tcW w:w="6934" w:type="dxa"/>
-          </w:tcPr>
-          <w:p>
-            <w:r>
-              <w:t>The user must be logged in</w:t>
-            </w:r>
-            <w:r>
-              <w:t xml:space="preserve"> to his account.</w:t>
+            <w:tcW w:w="7054" w:type="dxa"/>
+          </w:tcPr>
+          <w:p>
+            <w:r>
+              <w:t>User is logged in.</w:t>
+            </w:r>
+            <w:r>
+              <w:t xml:space="preserve"> </w:t>
             </w:r>
           </w:p>
         </w:tc>
@@ -4083,9 +4396,13 @@
         </w:tc>
         <w:tc>
           <w:tcPr>
-            <w:tcW w:w="6934" w:type="dxa"/>
-          </w:tcPr>
-          <w:p/>
+            <w:tcW w:w="7054" w:type="dxa"/>
+          </w:tcPr>
+          <w:p>
+            <w:r>
+              <w:t>Play game</w:t>
+            </w:r>
+          </w:p>
         </w:tc>
       </w:tr>
       <w:tr>
@@ -4101,25 +4418,25 @@
         </w:tc>
         <w:tc>
           <w:tcPr>
-            <w:tcW w:w="6934" w:type="dxa"/>
+            <w:tcW w:w="7054" w:type="dxa"/>
           </w:tcPr>
           <w:tbl>
             <w:tblPr>
               <w:tblStyle w:val="TableGrid"/>
-              <w:tblW w:w="6768" w:type="dxa"/>
+              <w:tblW w:w="6828" w:type="dxa"/>
               <w:tblLook w:val="04A0" w:firstRow="1" w:lastRow="0" w:firstColumn="1" w:lastColumn="0" w:noHBand="0" w:noVBand="1"/>
             </w:tblPr>
             <w:tblGrid>
-              <w:gridCol w:w="3384"/>
-              <w:gridCol w:w="3384"/>
+              <w:gridCol w:w="3414"/>
+              <w:gridCol w:w="3414"/>
             </w:tblGrid>
             <w:tr>
               <w:trPr>
-                <w:trHeight w:val="443"/>
+                <w:trHeight w:val="455"/>
               </w:trPr>
               <w:tc>
                 <w:tcPr>
-                  <w:tcW w:w="3384" w:type="dxa"/>
+                  <w:tcW w:w="3414" w:type="dxa"/>
                   <w:shd w:val="clear" w:color="auto" w:fill="C00000"/>
                 </w:tcPr>
                 <w:p>
@@ -4130,7 +4447,7 @@
               </w:tc>
               <w:tc>
                 <w:tcPr>
-                  <w:tcW w:w="3384" w:type="dxa"/>
+                  <w:tcW w:w="3414" w:type="dxa"/>
                   <w:shd w:val="clear" w:color="auto" w:fill="C00000"/>
                 </w:tcPr>
                 <w:p>
@@ -4142,86 +4459,164 @@
             </w:tr>
             <w:tr>
               <w:trPr>
-                <w:trHeight w:val="862"/>
+                <w:trHeight w:val="593"/>
               </w:trPr>
               <w:tc>
                 <w:tcPr>
-                  <w:tcW w:w="3384" w:type="dxa"/>
+                  <w:tcW w:w="3414" w:type="dxa"/>
                 </w:tcPr>
                 <w:p/>
               </w:tc>
               <w:tc>
                 <w:tcPr>
-                  <w:tcW w:w="3384" w:type="dxa"/>
+                  <w:tcW w:w="3414" w:type="dxa"/>
                 </w:tcPr>
                 <w:p>
                   <w:r>
-                    <w:t>1</w:t>
-                  </w:r>
-                  <w:r>
-                    <w:t>.</w:t>
-                  </w:r>
-                  <w:r>
-                    <w:t xml:space="preserve"> </w:t>
-                  </w:r>
-                  <w:r>
-                    <w:t>the website show</w:t>
-                  </w:r>
-                  <w:r>
-                    <w:t>s</w:t>
-                  </w:r>
-                  <w:r>
-                    <w:t xml:space="preserve"> the</w:t>
-                  </w:r>
-                  <w:r>
-                    <w:t xml:space="preserve"> available</w:t>
-                  </w:r>
-                  <w:r>
-                    <w:t xml:space="preserve"> fields</w:t>
-                  </w:r>
-                  <w:r>
-                    <w:t>.</w:t>
+                    <w:t>1. the website shows the available fields.</w:t>
                   </w:r>
                 </w:p>
               </w:tc>
             </w:tr>
             <w:tr>
               <w:trPr>
-                <w:trHeight w:val="443"/>
+                <w:trHeight w:val="710"/>
               </w:trPr>
               <w:tc>
                 <w:tcPr>
-                  <w:tcW w:w="3384" w:type="dxa"/>
+                  <w:tcW w:w="3414" w:type="dxa"/>
                 </w:tcPr>
                 <w:p>
                   <w:r>
-                    <w:t>2.</w:t>
-                  </w:r>
-                  <w:r>
-                    <w:t xml:space="preserve">the teacher , </w:t>
-                  </w:r>
-                  <w:r>
-                    <w:t>user (</w:t>
-                  </w:r>
-                  <w:r>
-                    <w:t>student</w:t>
-                  </w:r>
-                  <w:r>
-                    <w:t>)</w:t>
-                  </w:r>
-                  <w:r>
-                    <w:t xml:space="preserve"> chooses the field</w:t>
-                  </w:r>
-                  <w:r>
-                    <w:t xml:space="preserve"> he wants.</w:t>
+                    <w:t>2</w:t>
+                  </w:r>
+                  <w:r>
+                    <w:t xml:space="preserve">- </w:t>
+                  </w:r>
+                  <w:r>
+                    <w:t>the user (teacher or stude</w:t>
+                  </w:r>
+                  <w:r>
+                    <w:t>nt) chooses the field he wants.</w:t>
                   </w:r>
                 </w:p>
               </w:tc>
               <w:tc>
                 <w:tcPr>
-                  <w:tcW w:w="3384" w:type="dxa"/>
+                  <w:tcW w:w="3414" w:type="dxa"/>
                 </w:tcPr>
                 <w:p/>
+              </w:tc>
+            </w:tr>
+            <w:tr>
+              <w:trPr>
+                <w:trHeight w:val="620"/>
+              </w:trPr>
+              <w:tc>
+                <w:tcPr>
+                  <w:tcW w:w="3414" w:type="dxa"/>
+                </w:tcPr>
+                <w:p/>
+              </w:tc>
+              <w:tc>
+                <w:tcPr>
+                  <w:tcW w:w="3414" w:type="dxa"/>
+                </w:tcPr>
+                <w:p>
+                  <w:r>
+                    <w:t>3-the website shows t</w:t>
+                  </w:r>
+                  <w:r>
+                    <w:t>he games in the selected field.</w:t>
+                  </w:r>
+                </w:p>
+              </w:tc>
+            </w:tr>
+            <w:tr>
+              <w:trPr>
+                <w:trHeight w:val="710"/>
+              </w:trPr>
+              <w:tc>
+                <w:tcPr>
+                  <w:tcW w:w="3414" w:type="dxa"/>
+                </w:tcPr>
+                <w:p>
+                  <w:r>
+                    <w:t>4-the user (teacher or student) chooses the game he wants to play.</w:t>
+                  </w:r>
+                </w:p>
+              </w:tc>
+              <w:tc>
+                <w:tcPr>
+                  <w:tcW w:w="3414" w:type="dxa"/>
+                </w:tcPr>
+                <w:p/>
+              </w:tc>
+            </w:tr>
+            <w:tr>
+              <w:trPr>
+                <w:trHeight w:val="800"/>
+              </w:trPr>
+              <w:tc>
+                <w:tcPr>
+                  <w:tcW w:w="3414" w:type="dxa"/>
+                </w:tcPr>
+                <w:p/>
+              </w:tc>
+              <w:tc>
+                <w:tcPr>
+                  <w:tcW w:w="3414" w:type="dxa"/>
+                </w:tcPr>
+                <w:p>
+                  <w:r>
+                    <w:t>5-</w:t>
+                  </w:r>
+                  <w:r>
+                    <w:t>the website takes the user to the game and starts it.</w:t>
+                  </w:r>
+                </w:p>
+              </w:tc>
+            </w:tr>
+            <w:tr>
+              <w:trPr>
+                <w:trHeight w:val="932"/>
+              </w:trPr>
+              <w:tc>
+                <w:tcPr>
+                  <w:tcW w:w="3414" w:type="dxa"/>
+                </w:tcPr>
+                <w:p>
+                  <w:r>
+                    <w:t>6-the user (teacher or student) plays the game he has chosen.</w:t>
+                  </w:r>
+                </w:p>
+              </w:tc>
+              <w:tc>
+                <w:tcPr>
+                  <w:tcW w:w="3414" w:type="dxa"/>
+                </w:tcPr>
+                <w:p/>
+              </w:tc>
+            </w:tr>
+            <w:tr>
+              <w:trPr>
+                <w:trHeight w:val="932"/>
+              </w:trPr>
+              <w:tc>
+                <w:tcPr>
+                  <w:tcW w:w="3414" w:type="dxa"/>
+                </w:tcPr>
+                <w:p/>
+              </w:tc>
+              <w:tc>
+                <w:tcPr>
+                  <w:tcW w:w="3414" w:type="dxa"/>
+                </w:tcPr>
+                <w:p>
+                  <w:r>
+                    <w:t>7-when the game is finished, the website returns his score and save changes and add the game to games list for student with his new score.</w:t>
+                  </w:r>
+                </w:p>
               </w:tc>
             </w:tr>
           </w:tbl>
@@ -4241,7 +4636,7 @@
         </w:tc>
         <w:tc>
           <w:tcPr>
-            <w:tcW w:w="6934" w:type="dxa"/>
+            <w:tcW w:w="7054" w:type="dxa"/>
           </w:tcPr>
           <w:tbl>
             <w:tblPr>
@@ -4282,11 +4677,7 @@
                 <w:tcPr>
                   <w:tcW w:w="3384" w:type="dxa"/>
                 </w:tcPr>
-                <w:p>
-                  <w:r>
-                    <w:t>1.the teacher log in</w:t>
-                  </w:r>
-                </w:p>
+                <w:p/>
               </w:tc>
               <w:tc>
                 <w:tcPr>
@@ -4306,11 +4697,7 @@
                 <w:tcPr>
                   <w:tcW w:w="3384" w:type="dxa"/>
                 </w:tcPr>
-                <w:p>
-                  <w:r>
-                    <w:t xml:space="preserve">2.password or username not valid </w:t>
-                  </w:r>
-                </w:p>
+                <w:p/>
               </w:tc>
             </w:tr>
           </w:tbl>
@@ -4330,9 +4717,13 @@
         </w:tc>
         <w:tc>
           <w:tcPr>
-            <w:tcW w:w="6934" w:type="dxa"/>
-          </w:tcPr>
-          <w:p/>
+            <w:tcW w:w="7054" w:type="dxa"/>
+          </w:tcPr>
+          <w:p>
+            <w:r>
+              <w:t>Login</w:t>
+            </w:r>
+          </w:p>
         </w:tc>
       </w:tr>
       <w:tr>
@@ -4348,12 +4739,17 @@
         </w:tc>
         <w:tc>
           <w:tcPr>
-            <w:tcW w:w="6934" w:type="dxa"/>
-          </w:tcPr>
-          <w:p/>
+            <w:tcW w:w="7054" w:type="dxa"/>
+          </w:tcPr>
+          <w:p>
+            <w:r>
+              <w:t>There must be at least one field containing at least one game to choose game from.</w:t>
+            </w:r>
+          </w:p>
         </w:tc>
       </w:tr>
     </w:tbl>
+    <w:p/>
     <w:p/>
     <w:p/>
     <w:tbl>
@@ -4379,7 +4775,7 @@
         </w:tc>
         <w:tc>
           <w:tcPr>
-            <w:tcW w:w="6934" w:type="dxa"/>
+            <w:tcW w:w="6994" w:type="dxa"/>
           </w:tcPr>
           <w:p>
             <w:r>
@@ -4401,14 +4797,14 @@
         </w:tc>
         <w:tc>
           <w:tcPr>
-            <w:tcW w:w="6934" w:type="dxa"/>
+            <w:tcW w:w="6994" w:type="dxa"/>
           </w:tcPr>
           <w:p>
             <w:r>
               <w:t xml:space="preserve"> </w:t>
             </w:r>
             <w:r>
-              <w:t xml:space="preserve">Choose game </w:t>
+              <w:t>Show High Scores</w:t>
             </w:r>
           </w:p>
         </w:tc>
@@ -4426,14 +4822,11 @@
         </w:tc>
         <w:tc>
           <w:tcPr>
-            <w:tcW w:w="6934" w:type="dxa"/>
-          </w:tcPr>
-          <w:p>
-            <w:r>
-              <w:t>Teacher</w:t>
-            </w:r>
-            <w:r>
-              <w:t xml:space="preserve"> ,student </w:t>
+            <w:tcW w:w="6994" w:type="dxa"/>
+          </w:tcPr>
+          <w:p>
+            <w:r>
+              <w:t xml:space="preserve">User </w:t>
             </w:r>
           </w:p>
         </w:tc>
@@ -4451,11 +4844,14 @@
         </w:tc>
         <w:tc>
           <w:tcPr>
-            <w:tcW w:w="6934" w:type="dxa"/>
-          </w:tcPr>
-          <w:p>
-            <w:r>
-              <w:t>choose field</w:t>
+            <w:tcW w:w="6994" w:type="dxa"/>
+          </w:tcPr>
+          <w:p>
+            <w:r>
+              <w:t xml:space="preserve"> </w:t>
+            </w:r>
+            <w:r>
+              <w:t xml:space="preserve"> game to play.</w:t>
             </w:r>
           </w:p>
         </w:tc>
@@ -4473,18 +4869,18 @@
         </w:tc>
         <w:tc>
           <w:tcPr>
-            <w:tcW w:w="6934" w:type="dxa"/>
-          </w:tcPr>
-          <w:p>
-            <w:r>
-              <w:t xml:space="preserve">Choose game </w:t>
+            <w:tcW w:w="6994" w:type="dxa"/>
+          </w:tcPr>
+          <w:p>
+            <w:r>
+              <w:t>See his high score</w:t>
             </w:r>
           </w:p>
         </w:tc>
       </w:tr>
       <w:tr>
         <w:trPr>
-          <w:trHeight w:val="2150"/>
+          <w:trHeight w:val="620"/>
         </w:trPr>
         <w:tc>
           <w:tcPr>
@@ -4498,7 +4894,7 @@
         </w:tc>
         <w:tc>
           <w:tcPr>
-            <w:tcW w:w="6934" w:type="dxa"/>
+            <w:tcW w:w="6994" w:type="dxa"/>
           </w:tcPr>
           <w:tbl>
             <w:tblPr>
@@ -4556,7 +4952,7 @@
                     <w:t>1</w:t>
                   </w:r>
                   <w:r>
-                    <w:t xml:space="preserve">-the website will show the games </w:t>
+                    <w:t xml:space="preserve">- the website show options in game </w:t>
                   </w:r>
                 </w:p>
               </w:tc>
@@ -4571,13 +4967,13 @@
                 </w:tcPr>
                 <w:p>
                   <w:r>
-                    <w:t>2</w:t>
-                  </w:r>
-                  <w:r>
-                    <w:t>-</w:t>
-                  </w:r>
-                  <w:r>
-                    <w:t xml:space="preserve">techer/student </w:t>
+                    <w:t>2-</w:t>
+                  </w:r>
+                  <w:r>
+                    <w:t xml:space="preserve"> </w:t>
+                  </w:r>
+                  <w:r>
+                    <w:t xml:space="preserve">user </w:t>
                   </w:r>
                   <w:r>
                     <w:t>choose</w:t>
@@ -4586,7 +4982,10 @@
                     <w:t>s</w:t>
                   </w:r>
                   <w:r>
-                    <w:t xml:space="preserve"> the game </w:t>
+                    <w:t xml:space="preserve"> </w:t>
+                  </w:r>
+                  <w:r>
+                    <w:t>show high scores.</w:t>
                   </w:r>
                 </w:p>
               </w:tc>
@@ -4595,6 +4994,33 @@
                   <w:tcW w:w="3384" w:type="dxa"/>
                 </w:tcPr>
                 <w:p/>
+              </w:tc>
+            </w:tr>
+            <w:tr>
+              <w:trPr>
+                <w:trHeight w:val="519"/>
+              </w:trPr>
+              <w:tc>
+                <w:tcPr>
+                  <w:tcW w:w="3384" w:type="dxa"/>
+                </w:tcPr>
+                <w:p/>
+              </w:tc>
+              <w:tc>
+                <w:tcPr>
+                  <w:tcW w:w="3384" w:type="dxa"/>
+                </w:tcPr>
+                <w:p>
+                  <w:r>
+                    <w:t xml:space="preserve">9-Return </w:t>
+                  </w:r>
+                  <w:r>
+                    <w:t>game</w:t>
+                  </w:r>
+                  <w:r>
+                    <w:t xml:space="preserve"> high scores</w:t>
+                  </w:r>
+                </w:p>
               </w:tc>
             </w:tr>
           </w:tbl>
@@ -4603,7 +5029,7 @@
       </w:tr>
       <w:tr>
         <w:trPr>
-          <w:trHeight w:val="980"/>
+          <w:trHeight w:val="566"/>
         </w:trPr>
         <w:tc>
           <w:tcPr>
@@ -4617,7 +5043,7 @@
         </w:tc>
         <w:tc>
           <w:tcPr>
-            <w:tcW w:w="6934" w:type="dxa"/>
+            <w:tcW w:w="6994" w:type="dxa"/>
           </w:tcPr>
           <w:tbl>
             <w:tblPr>
@@ -4667,20 +5093,6 @@
                 <w:p/>
               </w:tc>
             </w:tr>
-            <w:tr>
-              <w:tc>
-                <w:tcPr>
-                  <w:tcW w:w="3384" w:type="dxa"/>
-                </w:tcPr>
-                <w:p/>
-              </w:tc>
-              <w:tc>
-                <w:tcPr>
-                  <w:tcW w:w="3384" w:type="dxa"/>
-                </w:tcPr>
-                <w:p/>
-              </w:tc>
-            </w:tr>
           </w:tbl>
           <w:p/>
         </w:tc>
@@ -4698,17 +5110,11 @@
         </w:tc>
         <w:tc>
           <w:tcPr>
-            <w:tcW w:w="6934" w:type="dxa"/>
-          </w:tcPr>
-          <w:p>
-            <w:r>
-              <w:t>Login,</w:t>
-            </w:r>
-            <w:r>
-              <w:t xml:space="preserve"> Choose </w:t>
-            </w:r>
-            <w:r>
-              <w:t>game field</w:t>
+            <w:tcW w:w="6994" w:type="dxa"/>
+          </w:tcPr>
+          <w:p>
+            <w:r>
+              <w:t xml:space="preserve">Login ,play game </w:t>
             </w:r>
           </w:p>
         </w:tc>
@@ -4726,404 +5132,16 @@
         </w:tc>
         <w:tc>
           <w:tcPr>
-            <w:tcW w:w="6934" w:type="dxa"/>
-          </w:tcPr>
-          <w:p>
-            <w:r>
-              <w:t>There must be a field to choose game</w:t>
-            </w:r>
-          </w:p>
+            <w:tcW w:w="6994" w:type="dxa"/>
+          </w:tcPr>
+          <w:p/>
         </w:tc>
       </w:tr>
     </w:tbl>
     <w:p/>
     <w:p/>
-    <w:tbl>
-      <w:tblPr>
-        <w:tblStyle w:val="TableGrid"/>
-        <w:tblW w:w="0" w:type="auto"/>
-        <w:tblLook w:val="04A0" w:firstRow="1" w:lastRow="0" w:firstColumn="1" w:lastColumn="0" w:noHBand="0" w:noVBand="1"/>
-      </w:tblPr>
-      <w:tblGrid>
-        <w:gridCol w:w="1696"/>
-        <w:gridCol w:w="7054"/>
-      </w:tblGrid>
-      <w:tr>
-        <w:tc>
-          <w:tcPr>
-            <w:tcW w:w="1696" w:type="dxa"/>
-          </w:tcPr>
-          <w:p>
-            <w:r>
-              <w:t>Use case ID</w:t>
-            </w:r>
-          </w:p>
-        </w:tc>
-        <w:tc>
-          <w:tcPr>
-            <w:tcW w:w="6934" w:type="dxa"/>
-          </w:tcPr>
-          <w:p>
-            <w:r>
-              <w:t>4</w:t>
-            </w:r>
-          </w:p>
-        </w:tc>
-      </w:tr>
-      <w:tr>
-        <w:tc>
-          <w:tcPr>
-            <w:tcW w:w="1696" w:type="dxa"/>
-          </w:tcPr>
-          <w:p>
-            <w:r>
-              <w:t>Use case name</w:t>
-            </w:r>
-          </w:p>
-        </w:tc>
-        <w:tc>
-          <w:tcPr>
-            <w:tcW w:w="6934" w:type="dxa"/>
-          </w:tcPr>
-          <w:p>
-            <w:r>
-              <w:t xml:space="preserve">Play game </w:t>
-            </w:r>
-          </w:p>
-        </w:tc>
-      </w:tr>
-      <w:tr>
-        <w:tc>
-          <w:tcPr>
-            <w:tcW w:w="1696" w:type="dxa"/>
-          </w:tcPr>
-          <w:p>
-            <w:r>
-              <w:t>Actors</w:t>
-            </w:r>
-          </w:p>
-        </w:tc>
-        <w:tc>
-          <w:tcPr>
-            <w:tcW w:w="6934" w:type="dxa"/>
-          </w:tcPr>
-          <w:p>
-            <w:r>
-              <w:t xml:space="preserve">User </w:t>
-            </w:r>
-          </w:p>
-        </w:tc>
-      </w:tr>
-      <w:tr>
-        <w:tc>
-          <w:tcPr>
-            <w:tcW w:w="1696" w:type="dxa"/>
-          </w:tcPr>
-          <w:p>
-            <w:r>
-              <w:t>Pre-conditions</w:t>
-            </w:r>
-          </w:p>
-        </w:tc>
-        <w:tc>
-          <w:tcPr>
-            <w:tcW w:w="6934" w:type="dxa"/>
-          </w:tcPr>
-          <w:p>
-            <w:r>
-              <w:t xml:space="preserve">Choose game </w:t>
-            </w:r>
-          </w:p>
-        </w:tc>
-      </w:tr>
-      <w:tr>
-        <w:tc>
-          <w:tcPr>
-            <w:tcW w:w="1696" w:type="dxa"/>
-          </w:tcPr>
-          <w:p>
-            <w:r>
-              <w:t>Post-conditions</w:t>
-            </w:r>
-          </w:p>
-        </w:tc>
-        <w:tc>
-          <w:tcPr>
-            <w:tcW w:w="6934" w:type="dxa"/>
-          </w:tcPr>
-          <w:p>
-            <w:r>
-              <w:t xml:space="preserve">See his new score </w:t>
-            </w:r>
-          </w:p>
-        </w:tc>
-      </w:tr>
-      <w:tr>
-        <w:tc>
-          <w:tcPr>
-            <w:tcW w:w="1696" w:type="dxa"/>
-          </w:tcPr>
-          <w:p>
-            <w:r>
-              <w:t>Flow of events</w:t>
-            </w:r>
-          </w:p>
-        </w:tc>
-        <w:tc>
-          <w:tcPr>
-            <w:tcW w:w="6934" w:type="dxa"/>
-          </w:tcPr>
-          <w:tbl>
-            <w:tblPr>
-              <w:tblStyle w:val="TableGrid"/>
-              <w:tblW w:w="6828" w:type="dxa"/>
-              <w:tblLook w:val="04A0" w:firstRow="1" w:lastRow="0" w:firstColumn="1" w:lastColumn="0" w:noHBand="0" w:noVBand="1"/>
-            </w:tblPr>
-            <w:tblGrid>
-              <w:gridCol w:w="3414"/>
-              <w:gridCol w:w="3414"/>
-            </w:tblGrid>
-            <w:tr>
-              <w:trPr>
-                <w:trHeight w:val="455"/>
-              </w:trPr>
-              <w:tc>
-                <w:tcPr>
-                  <w:tcW w:w="3414" w:type="dxa"/>
-                  <w:shd w:val="clear" w:color="auto" w:fill="C00000"/>
-                </w:tcPr>
-                <w:p>
-                  <w:r>
-                    <w:t>User Actions</w:t>
-                  </w:r>
-                </w:p>
-              </w:tc>
-              <w:tc>
-                <w:tcPr>
-                  <w:tcW w:w="3414" w:type="dxa"/>
-                  <w:shd w:val="clear" w:color="auto" w:fill="C00000"/>
-                </w:tcPr>
-                <w:p>
-                  <w:r>
-                    <w:t>System Actions</w:t>
-                  </w:r>
-                </w:p>
-              </w:tc>
-            </w:tr>
-            <w:tr>
-              <w:trPr>
-                <w:trHeight w:val="932"/>
-              </w:trPr>
-              <w:tc>
-                <w:tcPr>
-                  <w:tcW w:w="3414" w:type="dxa"/>
-                </w:tcPr>
-                <w:p/>
-              </w:tc>
-              <w:tc>
-                <w:tcPr>
-                  <w:tcW w:w="3414" w:type="dxa"/>
-                </w:tcPr>
-                <w:p>
-                  <w:r>
-                    <w:t>1</w:t>
-                  </w:r>
-                  <w:r>
-                    <w:t>-t</w:t>
-                  </w:r>
-                  <w:r>
-                    <w:t>he website show options in game.</w:t>
-                  </w:r>
-                </w:p>
-              </w:tc>
-            </w:tr>
-            <w:tr>
-              <w:trPr>
-                <w:trHeight w:val="932"/>
-              </w:trPr>
-              <w:tc>
-                <w:tcPr>
-                  <w:tcW w:w="3414" w:type="dxa"/>
-                </w:tcPr>
-                <w:p>
-                  <w:r>
-                    <w:t>2</w:t>
-                  </w:r>
-                  <w:r>
-                    <w:t>- the student ch</w:t>
-                  </w:r>
-                  <w:r>
-                    <w:t>oose play game when he finished.</w:t>
-                  </w:r>
-                </w:p>
-              </w:tc>
-              <w:tc>
-                <w:tcPr>
-                  <w:tcW w:w="3414" w:type="dxa"/>
-                </w:tcPr>
-                <w:p/>
-              </w:tc>
-            </w:tr>
-            <w:tr>
-              <w:trPr>
-                <w:trHeight w:val="932"/>
-              </w:trPr>
-              <w:tc>
-                <w:tcPr>
-                  <w:tcW w:w="3414" w:type="dxa"/>
-                </w:tcPr>
-                <w:p/>
-              </w:tc>
-              <w:tc>
-                <w:tcPr>
-                  <w:tcW w:w="3414" w:type="dxa"/>
-                </w:tcPr>
-                <w:p>
-                  <w:r>
-                    <w:t>3-</w:t>
-                  </w:r>
-                  <w:r>
-                    <w:t xml:space="preserve">Return his score and save changes </w:t>
-                  </w:r>
-                  <w:r>
-                    <w:t>a</w:t>
-                  </w:r>
-                  <w:r>
-                    <w:t xml:space="preserve">nd add the game to list for student and his new score </w:t>
-                  </w:r>
-                </w:p>
-              </w:tc>
-            </w:tr>
-          </w:tbl>
-          <w:p/>
-        </w:tc>
-      </w:tr>
-      <w:tr>
-        <w:tc>
-          <w:tcPr>
-            <w:tcW w:w="1696" w:type="dxa"/>
-          </w:tcPr>
-          <w:p>
-            <w:r>
-              <w:t>Exceptions</w:t>
-            </w:r>
-          </w:p>
-        </w:tc>
-        <w:tc>
-          <w:tcPr>
-            <w:tcW w:w="6934" w:type="dxa"/>
-          </w:tcPr>
-          <w:tbl>
-            <w:tblPr>
-              <w:tblStyle w:val="TableGrid"/>
-              <w:tblW w:w="0" w:type="auto"/>
-              <w:tblLook w:val="04A0" w:firstRow="1" w:lastRow="0" w:firstColumn="1" w:lastColumn="0" w:noHBand="0" w:noVBand="1"/>
-            </w:tblPr>
-            <w:tblGrid>
-              <w:gridCol w:w="3384"/>
-              <w:gridCol w:w="3384"/>
-            </w:tblGrid>
-            <w:tr>
-              <w:tc>
-                <w:tcPr>
-                  <w:tcW w:w="3384" w:type="dxa"/>
-                  <w:shd w:val="clear" w:color="auto" w:fill="C00000"/>
-                </w:tcPr>
-                <w:p>
-                  <w:r>
-                    <w:t>User Actions</w:t>
-                  </w:r>
-                </w:p>
-              </w:tc>
-              <w:tc>
-                <w:tcPr>
-                  <w:tcW w:w="3384" w:type="dxa"/>
-                  <w:shd w:val="clear" w:color="auto" w:fill="C00000"/>
-                </w:tcPr>
-                <w:p>
-                  <w:r>
-                    <w:t>System Actions</w:t>
-                  </w:r>
-                </w:p>
-              </w:tc>
-            </w:tr>
-            <w:tr>
-              <w:tc>
-                <w:tcPr>
-                  <w:tcW w:w="3384" w:type="dxa"/>
-                </w:tcPr>
-                <w:p/>
-              </w:tc>
-              <w:tc>
-                <w:tcPr>
-                  <w:tcW w:w="3384" w:type="dxa"/>
-                </w:tcPr>
-                <w:p/>
-              </w:tc>
-            </w:tr>
-            <w:tr>
-              <w:tc>
-                <w:tcPr>
-                  <w:tcW w:w="3384" w:type="dxa"/>
-                </w:tcPr>
-                <w:p/>
-              </w:tc>
-              <w:tc>
-                <w:tcPr>
-                  <w:tcW w:w="3384" w:type="dxa"/>
-                </w:tcPr>
-                <w:p/>
-              </w:tc>
-            </w:tr>
-          </w:tbl>
-          <w:p/>
-        </w:tc>
-      </w:tr>
-      <w:tr>
-        <w:tc>
-          <w:tcPr>
-            <w:tcW w:w="1696" w:type="dxa"/>
-          </w:tcPr>
-          <w:p>
-            <w:r>
-              <w:t>Includes</w:t>
-            </w:r>
-          </w:p>
-        </w:tc>
-        <w:tc>
-          <w:tcPr>
-            <w:tcW w:w="6934" w:type="dxa"/>
-          </w:tcPr>
-          <w:p>
-            <w:r>
-              <w:t xml:space="preserve">Login ,choose field ,choose game </w:t>
-            </w:r>
-          </w:p>
-        </w:tc>
-      </w:tr>
-      <w:tr>
-        <w:tc>
-          <w:tcPr>
-            <w:tcW w:w="1696" w:type="dxa"/>
-          </w:tcPr>
-          <w:p>
-            <w:r>
-              <w:t xml:space="preserve">Notes and issues </w:t>
-            </w:r>
-          </w:p>
-        </w:tc>
-        <w:tc>
-          <w:tcPr>
-            <w:tcW w:w="6934" w:type="dxa"/>
-          </w:tcPr>
-          <w:p>
-            <w:r>
-              <w:t>if the game fails the check test it will not be saved</w:t>
-            </w:r>
-          </w:p>
-        </w:tc>
-      </w:tr>
-    </w:tbl>
+    <w:p/>
+    <w:p/>
     <w:p/>
     <w:p/>
     <w:p/>
@@ -5139,7 +5157,7 @@
       </w:tblPr>
       <w:tblGrid>
         <w:gridCol w:w="1696"/>
-        <w:gridCol w:w="6994"/>
+        <w:gridCol w:w="6934"/>
       </w:tblGrid>
       <w:tr>
         <w:tc>
@@ -5159,7 +5177,7 @@
           </w:tcPr>
           <w:p>
             <w:r>
-              <w:t>5</w:t>
+              <w:t>4</w:t>
             </w:r>
           </w:p>
         </w:tc>
@@ -5181,10 +5199,7 @@
           </w:tcPr>
           <w:p>
             <w:r>
-              <w:t xml:space="preserve"> </w:t>
-            </w:r>
-            <w:r>
-              <w:t>View user high score</w:t>
+              <w:t xml:space="preserve">Rate </w:t>
             </w:r>
           </w:p>
         </w:tc>
@@ -5228,7 +5243,7 @@
           </w:tcPr>
           <w:p>
             <w:r>
-              <w:t xml:space="preserve">Choose game </w:t>
+              <w:t xml:space="preserve"> game to play.</w:t>
             </w:r>
           </w:p>
         </w:tc>
@@ -5250,7 +5265,7 @@
           </w:tcPr>
           <w:p>
             <w:r>
-              <w:t xml:space="preserve">Get game result </w:t>
+              <w:t xml:space="preserve">Rate game </w:t>
             </w:r>
           </w:p>
         </w:tc>
@@ -5276,20 +5291,20 @@
           <w:tbl>
             <w:tblPr>
               <w:tblStyle w:val="TableGrid1"/>
-              <w:tblW w:w="6768" w:type="dxa"/>
+              <w:tblW w:w="6647" w:type="dxa"/>
               <w:tblLook w:val="04A0" w:firstRow="1" w:lastRow="0" w:firstColumn="1" w:lastColumn="0" w:noHBand="0" w:noVBand="1"/>
             </w:tblPr>
             <w:tblGrid>
-              <w:gridCol w:w="3384"/>
-              <w:gridCol w:w="3384"/>
+              <w:gridCol w:w="2301"/>
+              <w:gridCol w:w="4346"/>
             </w:tblGrid>
             <w:tr>
               <w:trPr>
-                <w:trHeight w:val="443"/>
+                <w:trHeight w:val="456"/>
               </w:trPr>
               <w:tc>
                 <w:tcPr>
-                  <w:tcW w:w="3384" w:type="dxa"/>
+                  <w:tcW w:w="2301" w:type="dxa"/>
                   <w:shd w:val="clear" w:color="auto" w:fill="C00000"/>
                 </w:tcPr>
                 <w:p>
@@ -5300,7 +5315,7 @@
               </w:tc>
               <w:tc>
                 <w:tcPr>
-                  <w:tcW w:w="3384" w:type="dxa"/>
+                  <w:tcW w:w="4346" w:type="dxa"/>
                   <w:shd w:val="clear" w:color="auto" w:fill="C00000"/>
                 </w:tcPr>
                 <w:p>
@@ -5312,63 +5327,73 @@
             </w:tr>
             <w:tr>
               <w:trPr>
-                <w:trHeight w:val="519"/>
+                <w:trHeight w:val="534"/>
               </w:trPr>
               <w:tc>
                 <w:tcPr>
-                  <w:tcW w:w="3384" w:type="dxa"/>
+                  <w:tcW w:w="2301" w:type="dxa"/>
                 </w:tcPr>
                 <w:p/>
               </w:tc>
               <w:tc>
                 <w:tcPr>
-                  <w:tcW w:w="3384" w:type="dxa"/>
+                  <w:tcW w:w="4346" w:type="dxa"/>
                 </w:tcPr>
                 <w:p>
                   <w:r>
-                    <w:t xml:space="preserve">7- the website show options in game </w:t>
+                    <w:t xml:space="preserve">1- the website shows options in game </w:t>
                   </w:r>
                 </w:p>
               </w:tc>
             </w:tr>
             <w:tr>
               <w:trPr>
-                <w:trHeight w:val="519"/>
+                <w:trHeight w:val="534"/>
               </w:trPr>
               <w:tc>
                 <w:tcPr>
-                  <w:tcW w:w="3384" w:type="dxa"/>
+                  <w:tcW w:w="2301" w:type="dxa"/>
                 </w:tcPr>
                 <w:p>
                   <w:r>
-                    <w:t xml:space="preserve">8- choose get high score </w:t>
+                    <w:t>2- user (student or teacher) selects the rate option and put his rate (good, bad, etc.)</w:t>
                   </w:r>
                 </w:p>
               </w:tc>
               <w:tc>
                 <w:tcPr>
-                  <w:tcW w:w="3384" w:type="dxa"/>
+                  <w:tcW w:w="4346" w:type="dxa"/>
                 </w:tcPr>
                 <w:p/>
               </w:tc>
             </w:tr>
             <w:tr>
               <w:trPr>
-                <w:trHeight w:val="519"/>
+                <w:trHeight w:val="843"/>
               </w:trPr>
               <w:tc>
                 <w:tcPr>
-                  <w:tcW w:w="3384" w:type="dxa"/>
+                  <w:tcW w:w="2301" w:type="dxa"/>
                 </w:tcPr>
                 <w:p/>
               </w:tc>
               <w:tc>
                 <w:tcPr>
-                  <w:tcW w:w="3384" w:type="dxa"/>
+                  <w:tcW w:w="4346" w:type="dxa"/>
                 </w:tcPr>
                 <w:p>
                   <w:r>
-                    <w:t xml:space="preserve">9-Return his high score </w:t>
+                    <w:t xml:space="preserve">3-the website displays the rate </w:t>
+                  </w:r>
+                  <w:r>
+                    <w:rPr>
+                      <w:rFonts w:hint="cs"/>
+                      <w:rtl/>
+                    </w:rPr>
+                    <w:t xml:space="preserve"> </w:t>
+                  </w:r>
+                  <w:r>
+                    <w:t>and save changes.</w:t>
                   </w:r>
                 </w:p>
               </w:tc>
@@ -5379,7 +5404,7 @@
       </w:tr>
       <w:tr>
         <w:trPr>
-          <w:trHeight w:val="566"/>
+          <w:trHeight w:val="584"/>
         </w:trPr>
         <w:tc>
           <w:tcPr>
@@ -5402,13 +5427,13 @@
               <w:tblLook w:val="04A0" w:firstRow="1" w:lastRow="0" w:firstColumn="1" w:lastColumn="0" w:noHBand="0" w:noVBand="1"/>
             </w:tblPr>
             <w:tblGrid>
-              <w:gridCol w:w="3384"/>
-              <w:gridCol w:w="3384"/>
+              <w:gridCol w:w="2305"/>
+              <w:gridCol w:w="4280"/>
             </w:tblGrid>
             <w:tr>
               <w:tc>
                 <w:tcPr>
-                  <w:tcW w:w="3384" w:type="dxa"/>
+                  <w:tcW w:w="2305" w:type="dxa"/>
                   <w:shd w:val="clear" w:color="auto" w:fill="C00000"/>
                 </w:tcPr>
                 <w:p>
@@ -5419,7 +5444,7 @@
               </w:tc>
               <w:tc>
                 <w:tcPr>
-                  <w:tcW w:w="3384" w:type="dxa"/>
+                  <w:tcW w:w="4280" w:type="dxa"/>
                   <w:shd w:val="clear" w:color="auto" w:fill="C00000"/>
                 </w:tcPr>
                 <w:p>
@@ -5432,13 +5457,13 @@
             <w:tr>
               <w:tc>
                 <w:tcPr>
-                  <w:tcW w:w="3384" w:type="dxa"/>
+                  <w:tcW w:w="2305" w:type="dxa"/>
                 </w:tcPr>
                 <w:p/>
               </w:tc>
               <w:tc>
                 <w:tcPr>
-                  <w:tcW w:w="3384" w:type="dxa"/>
+                  <w:tcW w:w="4280" w:type="dxa"/>
                 </w:tcPr>
                 <w:p/>
               </w:tc>
@@ -5464,13 +5489,7 @@
           </w:tcPr>
           <w:p>
             <w:r>
-              <w:t>Login,</w:t>
-            </w:r>
-            <w:r>
-              <w:t xml:space="preserve"> Choose </w:t>
-            </w:r>
-            <w:r>
-              <w:t xml:space="preserve">field </w:t>
+              <w:t xml:space="preserve">Login ,play game </w:t>
             </w:r>
           </w:p>
         </w:tc>
@@ -5490,11 +5509,411 @@
           <w:tcPr>
             <w:tcW w:w="6934" w:type="dxa"/>
           </w:tcPr>
-          <w:p/>
+          <w:p>
+            <w:pPr>
+              <w:tabs>
+                <w:tab w:val="left" w:pos="1785"/>
+              </w:tabs>
+            </w:pPr>
+            <w:r>
+              <w:tab/>
+            </w:r>
+          </w:p>
         </w:tc>
       </w:tr>
     </w:tbl>
     <w:p/>
+    <w:p/>
+    <w:p/>
+    <w:p/>
+    <w:p/>
+    <w:p/>
+    <w:p/>
+    <w:p/>
+    <w:p/>
+    <w:p/>
+    <w:tbl>
+      <w:tblPr>
+        <w:tblStyle w:val="TableGrid1"/>
+        <w:tblW w:w="0" w:type="auto"/>
+        <w:tblLook w:val="04A0" w:firstRow="1" w:lastRow="0" w:firstColumn="1" w:lastColumn="0" w:noHBand="0" w:noVBand="1"/>
+      </w:tblPr>
+      <w:tblGrid>
+        <w:gridCol w:w="1696"/>
+        <w:gridCol w:w="6934"/>
+      </w:tblGrid>
+      <w:tr>
+        <w:tc>
+          <w:tcPr>
+            <w:tcW w:w="1696" w:type="dxa"/>
+          </w:tcPr>
+          <w:p>
+            <w:r>
+              <w:lastRenderedPageBreak/>
+              <w:t>Use case ID</w:t>
+            </w:r>
+          </w:p>
+        </w:tc>
+        <w:tc>
+          <w:tcPr>
+            <w:tcW w:w="6934" w:type="dxa"/>
+          </w:tcPr>
+          <w:p>
+            <w:pPr>
+              <w:rPr>
+                <w:rtl/>
+                <w:lang w:bidi="ar-EG"/>
+              </w:rPr>
+            </w:pPr>
+            <w:r>
+              <w:t>5</w:t>
+            </w:r>
+          </w:p>
+        </w:tc>
+      </w:tr>
+      <w:tr>
+        <w:tc>
+          <w:tcPr>
+            <w:tcW w:w="1696" w:type="dxa"/>
+          </w:tcPr>
+          <w:p>
+            <w:r>
+              <w:t>Use case name</w:t>
+            </w:r>
+          </w:p>
+        </w:tc>
+        <w:tc>
+          <w:tcPr>
+            <w:tcW w:w="6934" w:type="dxa"/>
+          </w:tcPr>
+          <w:p>
+            <w:r>
+              <w:t xml:space="preserve">Leave comment </w:t>
+            </w:r>
+          </w:p>
+        </w:tc>
+      </w:tr>
+      <w:tr>
+        <w:tc>
+          <w:tcPr>
+            <w:tcW w:w="1696" w:type="dxa"/>
+          </w:tcPr>
+          <w:p>
+            <w:r>
+              <w:t>Actors</w:t>
+            </w:r>
+          </w:p>
+        </w:tc>
+        <w:tc>
+          <w:tcPr>
+            <w:tcW w:w="6934" w:type="dxa"/>
+          </w:tcPr>
+          <w:p>
+            <w:r>
+              <w:t xml:space="preserve">User </w:t>
+            </w:r>
+          </w:p>
+        </w:tc>
+      </w:tr>
+      <w:tr>
+        <w:tc>
+          <w:tcPr>
+            <w:tcW w:w="1696" w:type="dxa"/>
+          </w:tcPr>
+          <w:p>
+            <w:r>
+              <w:t>Pre-conditions</w:t>
+            </w:r>
+          </w:p>
+        </w:tc>
+        <w:tc>
+          <w:tcPr>
+            <w:tcW w:w="6934" w:type="dxa"/>
+          </w:tcPr>
+          <w:p>
+            <w:r>
+              <w:t xml:space="preserve"> game to play.</w:t>
+            </w:r>
+          </w:p>
+        </w:tc>
+      </w:tr>
+      <w:tr>
+        <w:tc>
+          <w:tcPr>
+            <w:tcW w:w="1696" w:type="dxa"/>
+          </w:tcPr>
+          <w:p>
+            <w:r>
+              <w:t>Post-conditions</w:t>
+            </w:r>
+          </w:p>
+        </w:tc>
+        <w:tc>
+          <w:tcPr>
+            <w:tcW w:w="6934" w:type="dxa"/>
+          </w:tcPr>
+          <w:p>
+            <w:r>
+              <w:t xml:space="preserve"> </w:t>
+            </w:r>
+            <w:r>
+              <w:t xml:space="preserve">Leave comment to game </w:t>
+            </w:r>
+          </w:p>
+        </w:tc>
+      </w:tr>
+      <w:tr>
+        <w:trPr>
+          <w:trHeight w:val="620"/>
+        </w:trPr>
+        <w:tc>
+          <w:tcPr>
+            <w:tcW w:w="1696" w:type="dxa"/>
+          </w:tcPr>
+          <w:p>
+            <w:r>
+              <w:t>Flow of events</w:t>
+            </w:r>
+          </w:p>
+        </w:tc>
+        <w:tc>
+          <w:tcPr>
+            <w:tcW w:w="6934" w:type="dxa"/>
+          </w:tcPr>
+          <w:tbl>
+            <w:tblPr>
+              <w:tblStyle w:val="TableGrid1"/>
+              <w:tblW w:w="6647" w:type="dxa"/>
+              <w:tblLook w:val="04A0" w:firstRow="1" w:lastRow="0" w:firstColumn="1" w:lastColumn="0" w:noHBand="0" w:noVBand="1"/>
+            </w:tblPr>
+            <w:tblGrid>
+              <w:gridCol w:w="2301"/>
+              <w:gridCol w:w="4346"/>
+            </w:tblGrid>
+            <w:tr>
+              <w:trPr>
+                <w:trHeight w:val="456"/>
+              </w:trPr>
+              <w:tc>
+                <w:tcPr>
+                  <w:tcW w:w="2301" w:type="dxa"/>
+                  <w:shd w:val="clear" w:color="auto" w:fill="C00000"/>
+                </w:tcPr>
+                <w:p>
+                  <w:r>
+                    <w:t>User Actions</w:t>
+                  </w:r>
+                </w:p>
+              </w:tc>
+              <w:tc>
+                <w:tcPr>
+                  <w:tcW w:w="4346" w:type="dxa"/>
+                  <w:shd w:val="clear" w:color="auto" w:fill="C00000"/>
+                </w:tcPr>
+                <w:p>
+                  <w:r>
+                    <w:t>System Actions</w:t>
+                  </w:r>
+                </w:p>
+              </w:tc>
+            </w:tr>
+            <w:tr>
+              <w:trPr>
+                <w:trHeight w:val="534"/>
+              </w:trPr>
+              <w:tc>
+                <w:tcPr>
+                  <w:tcW w:w="2301" w:type="dxa"/>
+                </w:tcPr>
+                <w:p/>
+              </w:tc>
+              <w:tc>
+                <w:tcPr>
+                  <w:tcW w:w="4346" w:type="dxa"/>
+                </w:tcPr>
+                <w:p>
+                  <w:r>
+                    <w:t xml:space="preserve">1- the website show options in game </w:t>
+                  </w:r>
+                </w:p>
+              </w:tc>
+            </w:tr>
+            <w:tr>
+              <w:trPr>
+                <w:trHeight w:val="534"/>
+              </w:trPr>
+              <w:tc>
+                <w:tcPr>
+                  <w:tcW w:w="2301" w:type="dxa"/>
+                </w:tcPr>
+                <w:p>
+                  <w:r>
+                    <w:t>2- user selects write a comment and write what he wants.</w:t>
+                  </w:r>
+                </w:p>
+              </w:tc>
+              <w:tc>
+                <w:tcPr>
+                  <w:tcW w:w="4346" w:type="dxa"/>
+                </w:tcPr>
+                <w:p/>
+              </w:tc>
+            </w:tr>
+            <w:tr>
+              <w:trPr>
+                <w:trHeight w:val="843"/>
+              </w:trPr>
+              <w:tc>
+                <w:tcPr>
+                  <w:tcW w:w="2301" w:type="dxa"/>
+                </w:tcPr>
+                <w:p/>
+              </w:tc>
+              <w:tc>
+                <w:tcPr>
+                  <w:tcW w:w="4346" w:type="dxa"/>
+                </w:tcPr>
+                <w:p>
+                  <w:r>
+                    <w:t>3-the website views the comment on the game’s comments section</w:t>
+                  </w:r>
+                  <w:r>
+                    <w:rPr>
+                      <w:rFonts w:hint="cs"/>
+                      <w:rtl/>
+                    </w:rPr>
+                    <w:t xml:space="preserve"> </w:t>
+                  </w:r>
+                  <w:r>
+                    <w:t>and save changes.</w:t>
+                  </w:r>
+                </w:p>
+              </w:tc>
+            </w:tr>
+          </w:tbl>
+          <w:p/>
+        </w:tc>
+      </w:tr>
+      <w:tr>
+        <w:trPr>
+          <w:trHeight w:val="575"/>
+        </w:trPr>
+        <w:tc>
+          <w:tcPr>
+            <w:tcW w:w="1696" w:type="dxa"/>
+          </w:tcPr>
+          <w:p>
+            <w:r>
+              <w:t>Exceptions</w:t>
+            </w:r>
+          </w:p>
+        </w:tc>
+        <w:tc>
+          <w:tcPr>
+            <w:tcW w:w="6934" w:type="dxa"/>
+          </w:tcPr>
+          <w:tbl>
+            <w:tblPr>
+              <w:tblStyle w:val="TableGrid1"/>
+              <w:tblW w:w="0" w:type="auto"/>
+              <w:tblLook w:val="04A0" w:firstRow="1" w:lastRow="0" w:firstColumn="1" w:lastColumn="0" w:noHBand="0" w:noVBand="1"/>
+            </w:tblPr>
+            <w:tblGrid>
+              <w:gridCol w:w="2305"/>
+              <w:gridCol w:w="4370"/>
+            </w:tblGrid>
+            <w:tr>
+              <w:tc>
+                <w:tcPr>
+                  <w:tcW w:w="2305" w:type="dxa"/>
+                  <w:shd w:val="clear" w:color="auto" w:fill="C00000"/>
+                </w:tcPr>
+                <w:p>
+                  <w:r>
+                    <w:t>User Actions</w:t>
+                  </w:r>
+                </w:p>
+              </w:tc>
+              <w:tc>
+                <w:tcPr>
+                  <w:tcW w:w="4370" w:type="dxa"/>
+                  <w:shd w:val="clear" w:color="auto" w:fill="C00000"/>
+                </w:tcPr>
+                <w:p>
+                  <w:r>
+                    <w:t>System Actions</w:t>
+                  </w:r>
+                </w:p>
+              </w:tc>
+            </w:tr>
+            <w:tr>
+              <w:tc>
+                <w:tcPr>
+                  <w:tcW w:w="2305" w:type="dxa"/>
+                </w:tcPr>
+                <w:p/>
+              </w:tc>
+              <w:tc>
+                <w:tcPr>
+                  <w:tcW w:w="4370" w:type="dxa"/>
+                </w:tcPr>
+                <w:p/>
+              </w:tc>
+            </w:tr>
+          </w:tbl>
+          <w:p/>
+        </w:tc>
+      </w:tr>
+      <w:tr>
+        <w:tc>
+          <w:tcPr>
+            <w:tcW w:w="1696" w:type="dxa"/>
+          </w:tcPr>
+          <w:p>
+            <w:r>
+              <w:t>Includes</w:t>
+            </w:r>
+          </w:p>
+        </w:tc>
+        <w:tc>
+          <w:tcPr>
+            <w:tcW w:w="6934" w:type="dxa"/>
+          </w:tcPr>
+          <w:p>
+            <w:r>
+              <w:t xml:space="preserve">Login , play game </w:t>
+            </w:r>
+          </w:p>
+        </w:tc>
+      </w:tr>
+      <w:tr>
+        <w:tc>
+          <w:tcPr>
+            <w:tcW w:w="1696" w:type="dxa"/>
+          </w:tcPr>
+          <w:p>
+            <w:r>
+              <w:t xml:space="preserve">Notes and issues </w:t>
+            </w:r>
+          </w:p>
+        </w:tc>
+        <w:tc>
+          <w:tcPr>
+            <w:tcW w:w="6934" w:type="dxa"/>
+          </w:tcPr>
+          <w:p>
+            <w:pPr>
+              <w:tabs>
+                <w:tab w:val="left" w:pos="1785"/>
+              </w:tabs>
+            </w:pPr>
+            <w:r>
+              <w:tab/>
+            </w:r>
+          </w:p>
+        </w:tc>
+      </w:tr>
+    </w:tbl>
     <w:p/>
     <w:p/>
     <w:p/>
@@ -5606,7 +6025,7 @@
               </w:rPr>
             </w:pPr>
             <w:r>
-              <w:t xml:space="preserve">Login </w:t>
+              <w:t>Teacher is logged in.</w:t>
             </w:r>
           </w:p>
         </w:tc>
@@ -5628,7 +6047,7 @@
           </w:tcPr>
           <w:p>
             <w:r>
-              <w:t xml:space="preserve">The game is saved on the site and on the teachers profile </w:t>
+              <w:t xml:space="preserve">Create a game </w:t>
             </w:r>
           </w:p>
         </w:tc>
@@ -5698,7 +6117,13 @@
                     <w:t>1</w:t>
                   </w:r>
                   <w:r>
-                    <w:t xml:space="preserve">.the teacher go to his profile and choose the create game option </w:t>
+                    <w:t>.the teacher go to his profile and choose the create game option</w:t>
+                  </w:r>
+                  <w:r>
+                    <w:t>.</w:t>
+                  </w:r>
+                  <w:r>
+                    <w:t xml:space="preserve"> </w:t>
                   </w:r>
                 </w:p>
               </w:tc>
@@ -5730,6 +6155,9 @@
                   <w:r>
                     <w:t>.the website will show the choose game field option</w:t>
                   </w:r>
+                  <w:r>
+                    <w:t>s</w:t>
+                  </w:r>
                 </w:p>
               </w:tc>
             </w:tr>
@@ -5748,6 +6176,9 @@
                   <w:r>
                     <w:t>.the teacher chooses the field</w:t>
                   </w:r>
+                  <w:r>
+                    <w:t>.</w:t>
+                  </w:r>
                 </w:p>
               </w:tc>
               <w:tc>
@@ -5794,7 +6225,10 @@
                     <w:t>5</w:t>
                   </w:r>
                   <w:r>
-                    <w:t xml:space="preserve">.the teacher finishes the game and save it </w:t>
+                    <w:t>.the teache</w:t>
+                  </w:r>
+                  <w:r>
+                    <w:t>r finishes the game and save it.</w:t>
                   </w:r>
                 </w:p>
               </w:tc>
@@ -5893,13 +6327,40 @@
                 <w:tcPr>
                   <w:tcW w:w="3384" w:type="dxa"/>
                 </w:tcPr>
+                <w:p>
+                  <w:r>
+                    <w:t>1-the game restricts the website rules.</w:t>
+                  </w:r>
+                </w:p>
+              </w:tc>
+              <w:tc>
+                <w:tcPr>
+                  <w:tcW w:w="3384" w:type="dxa"/>
+                </w:tcPr>
                 <w:p/>
               </w:tc>
+            </w:tr>
+            <w:tr>
               <w:tc>
                 <w:tcPr>
                   <w:tcW w:w="3384" w:type="dxa"/>
                 </w:tcPr>
                 <w:p/>
+              </w:tc>
+              <w:tc>
+                <w:tcPr>
+                  <w:tcW w:w="3384" w:type="dxa"/>
+                </w:tcPr>
+                <w:p>
+                  <w:r>
+                    <w:t xml:space="preserve">2-the game is not accepted and is not published </w:t>
+                  </w:r>
+                </w:p>
+                <w:p>
+                  <w:r>
+                    <w:t>3-the user is informed and got a warning.</w:t>
+                  </w:r>
+                </w:p>
               </w:tc>
             </w:tr>
           </w:tbl>
@@ -5923,7 +6384,7 @@
           </w:tcPr>
           <w:p>
             <w:r>
-              <w:t xml:space="preserve">Login, Choose game field </w:t>
+              <w:t>Login</w:t>
             </w:r>
           </w:p>
         </w:tc>
@@ -5943,11 +6404,7 @@
           <w:tcPr>
             <w:tcW w:w="6934" w:type="dxa"/>
           </w:tcPr>
-          <w:p>
-            <w:r>
-              <w:t>If the game fails the check test it will not be saved</w:t>
-            </w:r>
-          </w:p>
+          <w:p/>
         </w:tc>
       </w:tr>
     </w:tbl>
@@ -5976,7 +6433,6 @@
           </w:tcPr>
           <w:p>
             <w:r>
-              <w:lastRenderedPageBreak/>
               <w:t>Use case ID</w:t>
             </w:r>
           </w:p>
@@ -6059,7 +6515,7 @@
           </w:tcPr>
           <w:p>
             <w:r>
-              <w:t xml:space="preserve">Login </w:t>
+              <w:t>Teacher is logged in.</w:t>
             </w:r>
           </w:p>
         </w:tc>
@@ -6081,13 +6537,7 @@
           </w:tcPr>
           <w:p>
             <w:r>
-              <w:t xml:space="preserve">The </w:t>
-            </w:r>
-            <w:r>
-              <w:t xml:space="preserve">new version of the </w:t>
-            </w:r>
-            <w:r>
-              <w:t xml:space="preserve">game is saved on the site and on the teachers profile </w:t>
+              <w:t>Edit his game</w:t>
             </w:r>
           </w:p>
         </w:tc>
@@ -6202,7 +6652,7 @@
                     <w:t xml:space="preserve"> option</w:t>
                   </w:r>
                   <w:r>
-                    <w:t>s (Edit, Delete)</w:t>
+                    <w:t>s.</w:t>
                   </w:r>
                 </w:p>
               </w:tc>
@@ -6250,7 +6700,10 @@
                     <w:t>4</w:t>
                   </w:r>
                   <w:r>
-                    <w:t>.the website give the teacher the tools and templates</w:t>
+                    <w:t>.the websit</w:t>
+                  </w:r>
+                  <w:r>
+                    <w:t>e give the teacher the tools</w:t>
                   </w:r>
                   <w:r>
                     <w:t xml:space="preserve"> to edit</w:t>
@@ -6280,7 +6733,7 @@
                     <w:t xml:space="preserve"> editing of the</w:t>
                   </w:r>
                   <w:r>
-                    <w:t xml:space="preserve"> game and save it </w:t>
+                    <w:t xml:space="preserve"> game and save it.</w:t>
                   </w:r>
                 </w:p>
               </w:tc>
@@ -6310,7 +6763,16 @@
                     <w:t>6</w:t>
                   </w:r>
                   <w:r>
-                    <w:t xml:space="preserve">.the website check the game and save it to be played </w:t>
+                    <w:t xml:space="preserve">.the website </w:t>
+                  </w:r>
+                  <w:r>
+                    <w:t>updates</w:t>
+                  </w:r>
+                  <w:r>
+                    <w:t xml:space="preserve"> th</w:t>
+                  </w:r>
+                  <w:r>
+                    <w:t>e game and save it to be played.</w:t>
                   </w:r>
                 </w:p>
               </w:tc>
@@ -6321,7 +6783,7 @@
       </w:tr>
       <w:tr>
         <w:trPr>
-          <w:trHeight w:val="1140"/>
+          <w:trHeight w:val="611"/>
         </w:trPr>
         <w:tc>
           <w:tcPr>
@@ -6372,57 +6834,20 @@
               </w:tc>
             </w:tr>
             <w:tr>
+              <w:trPr>
+                <w:trHeight w:val="50"/>
+              </w:trPr>
               <w:tc>
                 <w:tcPr>
                   <w:tcW w:w="3384" w:type="dxa"/>
                 </w:tcPr>
-                <w:p>
-                  <w:r>
-                    <w:t>1.the teacher log in</w:t>
-                  </w:r>
-                </w:p>
+                <w:p/>
               </w:tc>
               <w:tc>
                 <w:tcPr>
                   <w:tcW w:w="3384" w:type="dxa"/>
                 </w:tcPr>
                 <w:p/>
-              </w:tc>
-            </w:tr>
-            <w:tr>
-              <w:tc>
-                <w:tcPr>
-                  <w:tcW w:w="3384" w:type="dxa"/>
-                </w:tcPr>
-                <w:p>
-                  <w:r>
-                    <w:t>3.teacher search for a game in his profile</w:t>
-                  </w:r>
-                </w:p>
-              </w:tc>
-              <w:tc>
-                <w:tcPr>
-                  <w:tcW w:w="3384" w:type="dxa"/>
-                </w:tcPr>
-                <w:p/>
-              </w:tc>
-            </w:tr>
-            <w:tr>
-              <w:tc>
-                <w:tcPr>
-                  <w:tcW w:w="3384" w:type="dxa"/>
-                </w:tcPr>
-                <w:p/>
-              </w:tc>
-              <w:tc>
-                <w:tcPr>
-                  <w:tcW w:w="3384" w:type="dxa"/>
-                </w:tcPr>
-                <w:p>
-                  <w:r>
-                    <w:t>4.game is not found</w:t>
-                  </w:r>
-                </w:p>
               </w:tc>
             </w:tr>
           </w:tbl>
@@ -6446,13 +6871,7 @@
           </w:tcPr>
           <w:p>
             <w:r>
-              <w:t>Login,</w:t>
-            </w:r>
-            <w:r>
-              <w:t xml:space="preserve"> Choose </w:t>
-            </w:r>
-            <w:r>
-              <w:t>game ,choose game field</w:t>
+              <w:t>Login</w:t>
             </w:r>
           </w:p>
         </w:tc>
@@ -6474,7 +6893,19 @@
           </w:tcPr>
           <w:p>
             <w:r>
-              <w:t>There must be a game in order to edit it</w:t>
+              <w:t>teacher</w:t>
+            </w:r>
+            <w:r>
+              <w:t xml:space="preserve"> must </w:t>
+            </w:r>
+            <w:r>
+              <w:t>have</w:t>
+            </w:r>
+            <w:r>
+              <w:t xml:space="preserve"> a game in order to edit it</w:t>
+            </w:r>
+            <w:r>
+              <w:t>.</w:t>
             </w:r>
           </w:p>
         </w:tc>
@@ -6503,7 +6934,6 @@
           </w:tcPr>
           <w:p>
             <w:r>
-              <w:lastRenderedPageBreak/>
               <w:t>Use case ID</w:t>
             </w:r>
           </w:p>
@@ -6583,7 +7013,7 @@
           </w:tcPr>
           <w:p>
             <w:r>
-              <w:t xml:space="preserve">Login </w:t>
+              <w:t>Teacher is logged in.</w:t>
             </w:r>
           </w:p>
         </w:tc>
@@ -6605,19 +7035,7 @@
           </w:tcPr>
           <w:p>
             <w:r>
-              <w:t xml:space="preserve">The game is </w:t>
-            </w:r>
-            <w:r>
-              <w:t>removed from</w:t>
-            </w:r>
-            <w:r>
-              <w:t xml:space="preserve"> site </w:t>
-            </w:r>
-            <w:r>
-              <w:t xml:space="preserve">and </w:t>
-            </w:r>
-            <w:r>
-              <w:t xml:space="preserve">the teachers profile </w:t>
+              <w:t xml:space="preserve">Remove his game </w:t>
             </w:r>
           </w:p>
         </w:tc>
@@ -6726,10 +7144,10 @@
                     <w:t>2</w:t>
                   </w:r>
                   <w:r>
-                    <w:t>.the website will show the choose game field option</w:t>
-                  </w:r>
-                  <w:r>
-                    <w:t>(Edit, Delete)</w:t>
+                    <w:t>.the website will show the game option</w:t>
+                  </w:r>
+                  <w:r>
+                    <w:t>s.</w:t>
                   </w:r>
                 </w:p>
               </w:tc>
@@ -6789,7 +7207,10 @@
                     <w:t xml:space="preserve"> </w:t>
                   </w:r>
                   <w:r>
-                    <w:t xml:space="preserve">a massage to the teacher to confirm the operation </w:t>
+                    <w:t>a massage to the t</w:t>
+                  </w:r>
+                  <w:r>
+                    <w:t>eacher to confirm the operation.</w:t>
                   </w:r>
                 </w:p>
               </w:tc>
@@ -6810,7 +7231,13 @@
                     <w:t xml:space="preserve">.the teacher </w:t>
                   </w:r>
                   <w:r>
-                    <w:t>confirm the operation</w:t>
+                    <w:t>confirm</w:t>
+                  </w:r>
+                  <w:r>
+                    <w:t>s</w:t>
+                  </w:r>
+                  <w:r>
+                    <w:t xml:space="preserve"> the operation</w:t>
                   </w:r>
                 </w:p>
               </w:tc>
@@ -6912,53 +7339,13 @@
                 <w:tcPr>
                   <w:tcW w:w="3384" w:type="dxa"/>
                 </w:tcPr>
-                <w:p>
-                  <w:r>
-                    <w:t>1.the teacher log in</w:t>
-                  </w:r>
-                </w:p>
+                <w:p/>
               </w:tc>
               <w:tc>
                 <w:tcPr>
                   <w:tcW w:w="3384" w:type="dxa"/>
                 </w:tcPr>
                 <w:p/>
-              </w:tc>
-            </w:tr>
-            <w:tr>
-              <w:tc>
-                <w:tcPr>
-                  <w:tcW w:w="3384" w:type="dxa"/>
-                </w:tcPr>
-                <w:p>
-                  <w:r>
-                    <w:t>3.teacher search for a game in his profile</w:t>
-                  </w:r>
-                </w:p>
-              </w:tc>
-              <w:tc>
-                <w:tcPr>
-                  <w:tcW w:w="3384" w:type="dxa"/>
-                </w:tcPr>
-                <w:p/>
-              </w:tc>
-            </w:tr>
-            <w:tr>
-              <w:tc>
-                <w:tcPr>
-                  <w:tcW w:w="3384" w:type="dxa"/>
-                </w:tcPr>
-                <w:p/>
-              </w:tc>
-              <w:tc>
-                <w:tcPr>
-                  <w:tcW w:w="3384" w:type="dxa"/>
-                </w:tcPr>
-                <w:p>
-                  <w:r>
-                    <w:t>4.game is not found</w:t>
-                  </w:r>
-                </w:p>
               </w:tc>
             </w:tr>
           </w:tbl>
@@ -6982,13 +7369,7 @@
           </w:tcPr>
           <w:p>
             <w:r>
-              <w:t>Login,</w:t>
-            </w:r>
-            <w:r>
-              <w:t xml:space="preserve"> Choose </w:t>
-            </w:r>
-            <w:r>
-              <w:t>game, choose game field</w:t>
+              <w:t>Login</w:t>
             </w:r>
           </w:p>
         </w:tc>
@@ -7010,12 +7391,25 @@
           </w:tcPr>
           <w:p>
             <w:r>
-              <w:t>There must be a game in order to  delete it</w:t>
+              <w:t>Teacher</w:t>
+            </w:r>
+            <w:r>
+              <w:t xml:space="preserve"> must </w:t>
+            </w:r>
+            <w:r>
+              <w:t>have</w:t>
+            </w:r>
+            <w:r>
+              <w:t xml:space="preserve"> a game in order to  delete it</w:t>
+            </w:r>
+            <w:r>
+              <w:t>.</w:t>
             </w:r>
           </w:p>
         </w:tc>
       </w:tr>
     </w:tbl>
+    <w:p/>
     <w:p/>
     <w:p/>
     <w:p/>
@@ -7122,7 +7516,7 @@
           </w:tcPr>
           <w:p>
             <w:r>
-              <w:t xml:space="preserve">Login </w:t>
+              <w:t>Teacher is logged in.</w:t>
             </w:r>
           </w:p>
         </w:tc>
@@ -7144,7 +7538,7 @@
           </w:tcPr>
           <w:p>
             <w:r>
-              <w:t>The add reply will be add to the existing comment</w:t>
+              <w:t xml:space="preserve">Reply to comment </w:t>
             </w:r>
           </w:p>
         </w:tc>
@@ -7217,7 +7611,16 @@
                     <w:t>.the teacher go to h</w:t>
                   </w:r>
                   <w:r>
-                    <w:t>is profile and choose a</w:t>
+                    <w:t>is profile and choose</w:t>
+                  </w:r>
+                  <w:r>
+                    <w:t>s</w:t>
+                  </w:r>
+                  <w:r>
+                    <w:t xml:space="preserve"> </w:t>
+                  </w:r>
+                  <w:r>
+                    <w:t>his</w:t>
                   </w:r>
                   <w:r>
                     <w:t xml:space="preserve"> game </w:t>
@@ -7253,7 +7656,7 @@
                     <w:t>2</w:t>
                   </w:r>
                   <w:r>
-                    <w:t xml:space="preserve">.the website will show the choose </w:t>
+                    <w:t xml:space="preserve">.the website will show </w:t>
                   </w:r>
                   <w:r>
                     <w:t>the reply option under the comment</w:t>
@@ -7278,6 +7681,9 @@
                   </w:r>
                   <w:r>
                     <w:t>reply and write his reply</w:t>
+                  </w:r>
+                  <w:r>
+                    <w:t>.</w:t>
                   </w:r>
                 </w:p>
               </w:tc>
@@ -7370,41 +7776,13 @@
                 <w:tcPr>
                   <w:tcW w:w="3384" w:type="dxa"/>
                 </w:tcPr>
-                <w:p>
-                  <w:r>
-                    <w:t>1</w:t>
-                  </w:r>
-                  <w:r>
-                    <w:t>.teacher search for a game in his profile</w:t>
-                  </w:r>
-                </w:p>
+                <w:p/>
               </w:tc>
               <w:tc>
                 <w:tcPr>
                   <w:tcW w:w="3384" w:type="dxa"/>
                 </w:tcPr>
                 <w:p/>
-              </w:tc>
-            </w:tr>
-            <w:tr>
-              <w:tc>
-                <w:tcPr>
-                  <w:tcW w:w="3384" w:type="dxa"/>
-                </w:tcPr>
-                <w:p/>
-              </w:tc>
-              <w:tc>
-                <w:tcPr>
-                  <w:tcW w:w="3384" w:type="dxa"/>
-                </w:tcPr>
-                <w:p>
-                  <w:r>
-                    <w:t>2</w:t>
-                  </w:r>
-                  <w:r>
-                    <w:t xml:space="preserve">.game has no comments </w:t>
-                  </w:r>
-                </w:p>
               </w:tc>
             </w:tr>
           </w:tbl>
@@ -7428,25 +7806,7 @@
           </w:tcPr>
           <w:p>
             <w:r>
-              <w:t>Login,</w:t>
-            </w:r>
-            <w:r>
-              <w:t xml:space="preserve"> Choose </w:t>
-            </w:r>
-            <w:r>
-              <w:t>game</w:t>
-            </w:r>
-            <w:r>
-              <w:t xml:space="preserve"> </w:t>
-            </w:r>
-            <w:r>
-              <w:t>,</w:t>
-            </w:r>
-            <w:r>
-              <w:t xml:space="preserve"> </w:t>
-            </w:r>
-            <w:r>
-              <w:t>choose game filed</w:t>
+              <w:t>Login</w:t>
             </w:r>
           </w:p>
         </w:tc>
@@ -7483,822 +7843,10 @@
     <w:p/>
     <w:p/>
     <w:p/>
-    <w:tbl>
-      <w:tblPr>
-        <w:tblStyle w:val="TableGrid1"/>
-        <w:tblW w:w="0" w:type="auto"/>
-        <w:tblLook w:val="04A0" w:firstRow="1" w:lastRow="0" w:firstColumn="1" w:lastColumn="0" w:noHBand="0" w:noVBand="1"/>
-      </w:tblPr>
-      <w:tblGrid>
-        <w:gridCol w:w="1696"/>
-        <w:gridCol w:w="6934"/>
-      </w:tblGrid>
-      <w:tr>
-        <w:tc>
-          <w:tcPr>
-            <w:tcW w:w="1696" w:type="dxa"/>
-          </w:tcPr>
-          <w:p>
-            <w:r>
-              <w:lastRenderedPageBreak/>
-              <w:t>Use case ID</w:t>
-            </w:r>
-          </w:p>
-        </w:tc>
-        <w:tc>
-          <w:tcPr>
-            <w:tcW w:w="6934" w:type="dxa"/>
-          </w:tcPr>
-          <w:p>
-            <w:pPr>
-              <w:rPr>
-                <w:rtl/>
-                <w:lang w:bidi="ar-EG"/>
-              </w:rPr>
-            </w:pPr>
-            <w:r>
-              <w:rPr>
-                <w:rFonts w:hint="cs"/>
-                <w:rtl/>
-              </w:rPr>
-              <w:t>1</w:t>
-            </w:r>
-            <w:r>
-              <w:t>0</w:t>
-            </w:r>
-          </w:p>
-        </w:tc>
-      </w:tr>
-      <w:tr>
-        <w:tc>
-          <w:tcPr>
-            <w:tcW w:w="1696" w:type="dxa"/>
-          </w:tcPr>
-          <w:p>
-            <w:r>
-              <w:t>Use case name</w:t>
-            </w:r>
-          </w:p>
-        </w:tc>
-        <w:tc>
-          <w:tcPr>
-            <w:tcW w:w="6934" w:type="dxa"/>
-          </w:tcPr>
-          <w:p>
-            <w:r>
-              <w:t xml:space="preserve">Leave comment </w:t>
-            </w:r>
-          </w:p>
-        </w:tc>
-      </w:tr>
-      <w:tr>
-        <w:tc>
-          <w:tcPr>
-            <w:tcW w:w="1696" w:type="dxa"/>
-          </w:tcPr>
-          <w:p>
-            <w:r>
-              <w:t>Actors</w:t>
-            </w:r>
-          </w:p>
-        </w:tc>
-        <w:tc>
-          <w:tcPr>
-            <w:tcW w:w="6934" w:type="dxa"/>
-          </w:tcPr>
-          <w:p>
-            <w:r>
-              <w:t xml:space="preserve">User </w:t>
-            </w:r>
-          </w:p>
-        </w:tc>
-      </w:tr>
-      <w:tr>
-        <w:tc>
-          <w:tcPr>
-            <w:tcW w:w="1696" w:type="dxa"/>
-          </w:tcPr>
-          <w:p>
-            <w:r>
-              <w:t>Pre-conditions</w:t>
-            </w:r>
-          </w:p>
-        </w:tc>
-        <w:tc>
-          <w:tcPr>
-            <w:tcW w:w="6934" w:type="dxa"/>
-          </w:tcPr>
-          <w:p>
-            <w:r>
-              <w:t xml:space="preserve">Choose game </w:t>
-            </w:r>
-          </w:p>
-        </w:tc>
-      </w:tr>
-      <w:tr>
-        <w:tc>
-          <w:tcPr>
-            <w:tcW w:w="1696" w:type="dxa"/>
-          </w:tcPr>
-          <w:p>
-            <w:r>
-              <w:t>Post-conditions</w:t>
-            </w:r>
-          </w:p>
-        </w:tc>
-        <w:tc>
-          <w:tcPr>
-            <w:tcW w:w="6934" w:type="dxa"/>
-          </w:tcPr>
-          <w:p>
-            <w:r>
-              <w:t xml:space="preserve">Leave comment </w:t>
-            </w:r>
-          </w:p>
-        </w:tc>
-      </w:tr>
-      <w:tr>
-        <w:trPr>
-          <w:trHeight w:val="620"/>
-        </w:trPr>
-        <w:tc>
-          <w:tcPr>
-            <w:tcW w:w="1696" w:type="dxa"/>
-          </w:tcPr>
-          <w:p>
-            <w:r>
-              <w:t>Flow of events</w:t>
-            </w:r>
-          </w:p>
-        </w:tc>
-        <w:tc>
-          <w:tcPr>
-            <w:tcW w:w="6934" w:type="dxa"/>
-          </w:tcPr>
-          <w:tbl>
-            <w:tblPr>
-              <w:tblStyle w:val="TableGrid1"/>
-              <w:tblW w:w="6647" w:type="dxa"/>
-              <w:tblLook w:val="04A0" w:firstRow="1" w:lastRow="0" w:firstColumn="1" w:lastColumn="0" w:noHBand="0" w:noVBand="1"/>
-            </w:tblPr>
-            <w:tblGrid>
-              <w:gridCol w:w="2301"/>
-              <w:gridCol w:w="4346"/>
-            </w:tblGrid>
-            <w:tr>
-              <w:trPr>
-                <w:trHeight w:val="456"/>
-              </w:trPr>
-              <w:tc>
-                <w:tcPr>
-                  <w:tcW w:w="2301" w:type="dxa"/>
-                  <w:shd w:val="clear" w:color="auto" w:fill="C00000"/>
-                </w:tcPr>
-                <w:p>
-                  <w:r>
-                    <w:t>User Actions</w:t>
-                  </w:r>
-                </w:p>
-              </w:tc>
-              <w:tc>
-                <w:tcPr>
-                  <w:tcW w:w="4346" w:type="dxa"/>
-                  <w:shd w:val="clear" w:color="auto" w:fill="C00000"/>
-                </w:tcPr>
-                <w:p>
-                  <w:r>
-                    <w:t>System Actions</w:t>
-                  </w:r>
-                </w:p>
-              </w:tc>
-            </w:tr>
-            <w:tr>
-              <w:trPr>
-                <w:trHeight w:val="534"/>
-              </w:trPr>
-              <w:tc>
-                <w:tcPr>
-                  <w:tcW w:w="2301" w:type="dxa"/>
-                </w:tcPr>
-                <w:p/>
-              </w:tc>
-              <w:tc>
-                <w:tcPr>
-                  <w:tcW w:w="4346" w:type="dxa"/>
-                </w:tcPr>
-                <w:p>
-                  <w:r>
-                    <w:t>1</w:t>
-                  </w:r>
-                  <w:r>
-                    <w:t xml:space="preserve">- the website show options in game </w:t>
-                  </w:r>
-                </w:p>
-              </w:tc>
-            </w:tr>
-            <w:tr>
-              <w:trPr>
-                <w:trHeight w:val="534"/>
-              </w:trPr>
-              <w:tc>
-                <w:tcPr>
-                  <w:tcW w:w="2301" w:type="dxa"/>
-                </w:tcPr>
-                <w:p>
-                  <w:r>
-                    <w:t>2</w:t>
-                  </w:r>
-                  <w:r>
-                    <w:t>- write a comment</w:t>
-                  </w:r>
-                </w:p>
-              </w:tc>
-              <w:tc>
-                <w:tcPr>
-                  <w:tcW w:w="4346" w:type="dxa"/>
-                </w:tcPr>
-                <w:p/>
-              </w:tc>
-            </w:tr>
-            <w:tr>
-              <w:trPr>
-                <w:trHeight w:val="843"/>
-              </w:trPr>
-              <w:tc>
-                <w:tcPr>
-                  <w:tcW w:w="2301" w:type="dxa"/>
-                </w:tcPr>
-                <w:p/>
-              </w:tc>
-              <w:tc>
-                <w:tcPr>
-                  <w:tcW w:w="4346" w:type="dxa"/>
-                </w:tcPr>
-                <w:p>
-                  <w:r>
-                    <w:t>3</w:t>
-                  </w:r>
-                  <w:r>
-                    <w:t xml:space="preserve">-the website show the comment </w:t>
-                  </w:r>
-                  <w:r>
-                    <w:rPr>
-                      <w:rFonts w:hint="cs"/>
-                      <w:rtl/>
-                    </w:rPr>
-                    <w:t xml:space="preserve"> </w:t>
-                  </w:r>
-                  <w:r>
-                    <w:t xml:space="preserve">and save change </w:t>
-                  </w:r>
-                </w:p>
-              </w:tc>
-            </w:tr>
-          </w:tbl>
-          <w:p/>
-        </w:tc>
-      </w:tr>
-      <w:tr>
-        <w:trPr>
-          <w:trHeight w:val="575"/>
-        </w:trPr>
-        <w:tc>
-          <w:tcPr>
-            <w:tcW w:w="1696" w:type="dxa"/>
-          </w:tcPr>
-          <w:p>
-            <w:r>
-              <w:t>Exceptions</w:t>
-            </w:r>
-          </w:p>
-        </w:tc>
-        <w:tc>
-          <w:tcPr>
-            <w:tcW w:w="6934" w:type="dxa"/>
-          </w:tcPr>
-          <w:tbl>
-            <w:tblPr>
-              <w:tblStyle w:val="TableGrid1"/>
-              <w:tblW w:w="0" w:type="auto"/>
-              <w:tblLook w:val="04A0" w:firstRow="1" w:lastRow="0" w:firstColumn="1" w:lastColumn="0" w:noHBand="0" w:noVBand="1"/>
-            </w:tblPr>
-            <w:tblGrid>
-              <w:gridCol w:w="2305"/>
-              <w:gridCol w:w="4370"/>
-            </w:tblGrid>
-            <w:tr>
-              <w:tc>
-                <w:tcPr>
-                  <w:tcW w:w="2305" w:type="dxa"/>
-                  <w:shd w:val="clear" w:color="auto" w:fill="C00000"/>
-                </w:tcPr>
-                <w:p>
-                  <w:r>
-                    <w:t>User Actions</w:t>
-                  </w:r>
-                </w:p>
-              </w:tc>
-              <w:tc>
-                <w:tcPr>
-                  <w:tcW w:w="4370" w:type="dxa"/>
-                  <w:shd w:val="clear" w:color="auto" w:fill="C00000"/>
-                </w:tcPr>
-                <w:p>
-                  <w:r>
-                    <w:t>System Actions</w:t>
-                  </w:r>
-                </w:p>
-              </w:tc>
-            </w:tr>
-            <w:tr>
-              <w:tc>
-                <w:tcPr>
-                  <w:tcW w:w="2305" w:type="dxa"/>
-                </w:tcPr>
-                <w:p/>
-              </w:tc>
-              <w:tc>
-                <w:tcPr>
-                  <w:tcW w:w="4370" w:type="dxa"/>
-                </w:tcPr>
-                <w:p/>
-              </w:tc>
-            </w:tr>
-          </w:tbl>
-          <w:p/>
-        </w:tc>
-      </w:tr>
-      <w:tr>
-        <w:tc>
-          <w:tcPr>
-            <w:tcW w:w="1696" w:type="dxa"/>
-          </w:tcPr>
-          <w:p>
-            <w:r>
-              <w:t>Includes</w:t>
-            </w:r>
-          </w:p>
-        </w:tc>
-        <w:tc>
-          <w:tcPr>
-            <w:tcW w:w="6934" w:type="dxa"/>
-          </w:tcPr>
-          <w:p>
-            <w:r>
-              <w:t>Login,</w:t>
-            </w:r>
-            <w:r>
-              <w:t xml:space="preserve"> Choose </w:t>
-            </w:r>
-            <w:r>
-              <w:t>game ,choose filed</w:t>
-            </w:r>
-          </w:p>
-        </w:tc>
-      </w:tr>
-      <w:tr>
-        <w:tc>
-          <w:tcPr>
-            <w:tcW w:w="1696" w:type="dxa"/>
-          </w:tcPr>
-          <w:p>
-            <w:r>
-              <w:t xml:space="preserve">Notes and issues </w:t>
-            </w:r>
-          </w:p>
-        </w:tc>
-        <w:tc>
-          <w:tcPr>
-            <w:tcW w:w="6934" w:type="dxa"/>
-          </w:tcPr>
-          <w:p>
-            <w:pPr>
-              <w:tabs>
-                <w:tab w:val="left" w:pos="1785"/>
-              </w:tabs>
-            </w:pPr>
-            <w:r>
-              <w:tab/>
-            </w:r>
-          </w:p>
-        </w:tc>
-      </w:tr>
-    </w:tbl>
-    <w:p/>
-    <w:tbl>
-      <w:tblPr>
-        <w:tblStyle w:val="TableGrid1"/>
-        <w:tblW w:w="0" w:type="auto"/>
-        <w:tblLook w:val="04A0" w:firstRow="1" w:lastRow="0" w:firstColumn="1" w:lastColumn="0" w:noHBand="0" w:noVBand="1"/>
-      </w:tblPr>
-      <w:tblGrid>
-        <w:gridCol w:w="1696"/>
-        <w:gridCol w:w="6934"/>
-      </w:tblGrid>
-      <w:tr>
-        <w:tc>
-          <w:tcPr>
-            <w:tcW w:w="1696" w:type="dxa"/>
-          </w:tcPr>
-          <w:p>
-            <w:r>
-              <w:t>Use case ID</w:t>
-            </w:r>
-          </w:p>
-        </w:tc>
-        <w:tc>
-          <w:tcPr>
-            <w:tcW w:w="6934" w:type="dxa"/>
-          </w:tcPr>
-          <w:p>
-            <w:r>
-              <w:t>1</w:t>
-            </w:r>
-            <w:r>
-              <w:t>1</w:t>
-            </w:r>
-          </w:p>
-        </w:tc>
-      </w:tr>
-      <w:tr>
-        <w:tc>
-          <w:tcPr>
-            <w:tcW w:w="1696" w:type="dxa"/>
-          </w:tcPr>
-          <w:p>
-            <w:r>
-              <w:t>Use case name</w:t>
-            </w:r>
-          </w:p>
-        </w:tc>
-        <w:tc>
-          <w:tcPr>
-            <w:tcW w:w="6934" w:type="dxa"/>
-          </w:tcPr>
-          <w:p>
-            <w:r>
-              <w:t xml:space="preserve">Rate </w:t>
-            </w:r>
-          </w:p>
-        </w:tc>
-      </w:tr>
-      <w:tr>
-        <w:tc>
-          <w:tcPr>
-            <w:tcW w:w="1696" w:type="dxa"/>
-          </w:tcPr>
-          <w:p>
-            <w:r>
-              <w:t>Actors</w:t>
-            </w:r>
-          </w:p>
-        </w:tc>
-        <w:tc>
-          <w:tcPr>
-            <w:tcW w:w="6934" w:type="dxa"/>
-          </w:tcPr>
-          <w:p>
-            <w:r>
-              <w:t xml:space="preserve">student </w:t>
-            </w:r>
-          </w:p>
-        </w:tc>
-      </w:tr>
-      <w:tr>
-        <w:tc>
-          <w:tcPr>
-            <w:tcW w:w="1696" w:type="dxa"/>
-          </w:tcPr>
-          <w:p>
-            <w:r>
-              <w:t>Pre-conditions</w:t>
-            </w:r>
-          </w:p>
-        </w:tc>
-        <w:tc>
-          <w:tcPr>
-            <w:tcW w:w="6934" w:type="dxa"/>
-          </w:tcPr>
-          <w:p>
-            <w:r>
-              <w:t xml:space="preserve">Choose game </w:t>
-            </w:r>
-          </w:p>
-        </w:tc>
-      </w:tr>
-      <w:tr>
-        <w:tc>
-          <w:tcPr>
-            <w:tcW w:w="1696" w:type="dxa"/>
-          </w:tcPr>
-          <w:p>
-            <w:r>
-              <w:t>Post-conditions</w:t>
-            </w:r>
-          </w:p>
-        </w:tc>
-        <w:tc>
-          <w:tcPr>
-            <w:tcW w:w="6934" w:type="dxa"/>
-          </w:tcPr>
-          <w:p>
-            <w:r>
-              <w:t xml:space="preserve">Add rate </w:t>
-            </w:r>
-          </w:p>
-        </w:tc>
-      </w:tr>
-      <w:tr>
-        <w:trPr>
-          <w:trHeight w:val="620"/>
-        </w:trPr>
-        <w:tc>
-          <w:tcPr>
-            <w:tcW w:w="1696" w:type="dxa"/>
-          </w:tcPr>
-          <w:p>
-            <w:r>
-              <w:t>Flow of events</w:t>
-            </w:r>
-          </w:p>
-        </w:tc>
-        <w:tc>
-          <w:tcPr>
-            <w:tcW w:w="6934" w:type="dxa"/>
-          </w:tcPr>
-          <w:tbl>
-            <w:tblPr>
-              <w:tblStyle w:val="TableGrid1"/>
-              <w:tblW w:w="6647" w:type="dxa"/>
-              <w:tblLook w:val="04A0" w:firstRow="1" w:lastRow="0" w:firstColumn="1" w:lastColumn="0" w:noHBand="0" w:noVBand="1"/>
-            </w:tblPr>
-            <w:tblGrid>
-              <w:gridCol w:w="2301"/>
-              <w:gridCol w:w="4346"/>
-            </w:tblGrid>
-            <w:tr>
-              <w:trPr>
-                <w:trHeight w:val="456"/>
-              </w:trPr>
-              <w:tc>
-                <w:tcPr>
-                  <w:tcW w:w="2301" w:type="dxa"/>
-                  <w:shd w:val="clear" w:color="auto" w:fill="C00000"/>
-                </w:tcPr>
-                <w:p>
-                  <w:r>
-                    <w:t>User Actions</w:t>
-                  </w:r>
-                </w:p>
-              </w:tc>
-              <w:tc>
-                <w:tcPr>
-                  <w:tcW w:w="4346" w:type="dxa"/>
-                  <w:shd w:val="clear" w:color="auto" w:fill="C00000"/>
-                </w:tcPr>
-                <w:p>
-                  <w:r>
-                    <w:t>System Actions</w:t>
-                  </w:r>
-                </w:p>
-              </w:tc>
-            </w:tr>
-            <w:tr>
-              <w:trPr>
-                <w:trHeight w:val="534"/>
-              </w:trPr>
-              <w:tc>
-                <w:tcPr>
-                  <w:tcW w:w="2301" w:type="dxa"/>
-                </w:tcPr>
-                <w:p/>
-              </w:tc>
-              <w:tc>
-                <w:tcPr>
-                  <w:tcW w:w="4346" w:type="dxa"/>
-                </w:tcPr>
-                <w:p>
-                  <w:r>
-                    <w:t>1</w:t>
-                  </w:r>
-                  <w:r>
-                    <w:t xml:space="preserve">- the website show options in game </w:t>
-                  </w:r>
-                </w:p>
-              </w:tc>
-            </w:tr>
-            <w:tr>
-              <w:trPr>
-                <w:trHeight w:val="534"/>
-              </w:trPr>
-              <w:tc>
-                <w:tcPr>
-                  <w:tcW w:w="2301" w:type="dxa"/>
-                </w:tcPr>
-                <w:p>
-                  <w:r>
-                    <w:t>2</w:t>
-                  </w:r>
-                  <w:r>
-                    <w:t xml:space="preserve">- </w:t>
-                  </w:r>
-                  <w:r>
-                    <w:t>Student selects the</w:t>
-                  </w:r>
-                  <w:r>
-                    <w:t xml:space="preserve"> rate</w:t>
-                  </w:r>
-                  <w:r>
-                    <w:t xml:space="preserve"> option.</w:t>
-                  </w:r>
-                  <w:r>
-                    <w:t xml:space="preserve"> </w:t>
-                  </w:r>
-                </w:p>
-              </w:tc>
-              <w:tc>
-                <w:tcPr>
-                  <w:tcW w:w="4346" w:type="dxa"/>
-                </w:tcPr>
-                <w:p/>
-              </w:tc>
-            </w:tr>
-            <w:tr>
-              <w:trPr>
-                <w:trHeight w:val="843"/>
-              </w:trPr>
-              <w:tc>
-                <w:tcPr>
-                  <w:tcW w:w="2301" w:type="dxa"/>
-                </w:tcPr>
-                <w:p/>
-              </w:tc>
-              <w:tc>
-                <w:tcPr>
-                  <w:tcW w:w="4346" w:type="dxa"/>
-                </w:tcPr>
-                <w:p>
-                  <w:r>
-                    <w:t>3</w:t>
-                  </w:r>
-                  <w:r>
-                    <w:t xml:space="preserve">-the website </w:t>
-                  </w:r>
-                  <w:r>
-                    <w:t>displays</w:t>
-                  </w:r>
-                  <w:r>
-                    <w:t xml:space="preserve"> the rate</w:t>
-                  </w:r>
-                  <w:r>
-                    <w:t xml:space="preserve"> </w:t>
-                  </w:r>
-                  <w:r>
-                    <w:rPr>
-                      <w:rFonts w:hint="cs"/>
-                      <w:rtl/>
-                    </w:rPr>
-                    <w:t xml:space="preserve"> </w:t>
-                  </w:r>
-                  <w:r>
-                    <w:t xml:space="preserve">and save change </w:t>
-                  </w:r>
-                </w:p>
-              </w:tc>
-            </w:tr>
-          </w:tbl>
-          <w:p/>
-        </w:tc>
-      </w:tr>
-      <w:tr>
-        <w:trPr>
-          <w:trHeight w:val="584"/>
-        </w:trPr>
-        <w:tc>
-          <w:tcPr>
-            <w:tcW w:w="1696" w:type="dxa"/>
-          </w:tcPr>
-          <w:p>
-            <w:r>
-              <w:t>Exceptions</w:t>
-            </w:r>
-          </w:p>
-        </w:tc>
-        <w:tc>
-          <w:tcPr>
-            <w:tcW w:w="6934" w:type="dxa"/>
-          </w:tcPr>
-          <w:tbl>
-            <w:tblPr>
-              <w:tblStyle w:val="TableGrid1"/>
-              <w:tblW w:w="0" w:type="auto"/>
-              <w:tblLook w:val="04A0" w:firstRow="1" w:lastRow="0" w:firstColumn="1" w:lastColumn="0" w:noHBand="0" w:noVBand="1"/>
-            </w:tblPr>
-            <w:tblGrid>
-              <w:gridCol w:w="2305"/>
-              <w:gridCol w:w="4280"/>
-            </w:tblGrid>
-            <w:tr>
-              <w:tc>
-                <w:tcPr>
-                  <w:tcW w:w="2305" w:type="dxa"/>
-                  <w:shd w:val="clear" w:color="auto" w:fill="C00000"/>
-                </w:tcPr>
-                <w:p>
-                  <w:r>
-                    <w:t>User Actions</w:t>
-                  </w:r>
-                </w:p>
-              </w:tc>
-              <w:tc>
-                <w:tcPr>
-                  <w:tcW w:w="4280" w:type="dxa"/>
-                  <w:shd w:val="clear" w:color="auto" w:fill="C00000"/>
-                </w:tcPr>
-                <w:p>
-                  <w:r>
-                    <w:t>System Actions</w:t>
-                  </w:r>
-                </w:p>
-              </w:tc>
-            </w:tr>
-            <w:tr>
-              <w:tc>
-                <w:tcPr>
-                  <w:tcW w:w="2305" w:type="dxa"/>
-                </w:tcPr>
-                <w:p/>
-              </w:tc>
-              <w:tc>
-                <w:tcPr>
-                  <w:tcW w:w="4280" w:type="dxa"/>
-                </w:tcPr>
-                <w:p/>
-              </w:tc>
-            </w:tr>
-          </w:tbl>
-          <w:p/>
-        </w:tc>
-      </w:tr>
-      <w:tr>
-        <w:tc>
-          <w:tcPr>
-            <w:tcW w:w="1696" w:type="dxa"/>
-          </w:tcPr>
-          <w:p>
-            <w:r>
-              <w:t>Includes</w:t>
-            </w:r>
-          </w:p>
-        </w:tc>
-        <w:tc>
-          <w:tcPr>
-            <w:tcW w:w="6934" w:type="dxa"/>
-          </w:tcPr>
-          <w:p>
-            <w:r>
-              <w:t>Login,</w:t>
-            </w:r>
-            <w:r>
-              <w:t xml:space="preserve"> Choose </w:t>
-            </w:r>
-            <w:r>
-              <w:t xml:space="preserve">game </w:t>
-            </w:r>
-            <w:r>
-              <w:t xml:space="preserve">,choose filed </w:t>
-            </w:r>
-          </w:p>
-        </w:tc>
-      </w:tr>
-      <w:tr>
-        <w:tc>
-          <w:tcPr>
-            <w:tcW w:w="1696" w:type="dxa"/>
-          </w:tcPr>
-          <w:p>
-            <w:r>
-              <w:t xml:space="preserve">Notes and issues </w:t>
-            </w:r>
-          </w:p>
-        </w:tc>
-        <w:tc>
-          <w:tcPr>
-            <w:tcW w:w="6934" w:type="dxa"/>
-          </w:tcPr>
-          <w:p>
-            <w:pPr>
-              <w:tabs>
-                <w:tab w:val="left" w:pos="1785"/>
-              </w:tabs>
-            </w:pPr>
-            <w:r>
-              <w:tab/>
-            </w:r>
-          </w:p>
-        </w:tc>
-      </w:tr>
-    </w:tbl>
+    <w:p>
+      <w:bookmarkStart w:id="12" w:name="_GoBack"/>
+      <w:bookmarkEnd w:id="12"/>
+    </w:p>
     <w:p>
       <w:pPr>
         <w:rPr>
@@ -8792,7 +8340,7 @@
           <w:rPr>
             <w:noProof/>
           </w:rPr>
-          <w:t>16</w:t>
+          <w:t>17</w:t>
         </w:r>
         <w:r>
           <w:fldChar w:fldCharType="end"/>
@@ -9169,6 +8717,95 @@
     </w:lvl>
   </w:abstractNum>
   <w:abstractNum w:abstractNumId="1" w15:restartNumberingAfterBreak="0">
+    <w:nsid w:val="317D43BE"/>
+    <w:multiLevelType w:val="hybridMultilevel"/>
+    <w:tmpl w:val="99526D48"/>
+    <w:lvl w:ilvl="0" w:tplc="6B0E7890">
+      <w:start w:val="1"/>
+      <w:numFmt w:val="decimal"/>
+      <w:lvlText w:val="%1-"/>
+      <w:lvlJc w:val="left"/>
+      <w:pPr>
+        <w:ind w:left="720" w:hanging="360"/>
+      </w:pPr>
+      <w:rPr>
+        <w:rFonts w:hint="default"/>
+      </w:rPr>
+    </w:lvl>
+    <w:lvl w:ilvl="1" w:tplc="04090019" w:tentative="1">
+      <w:start w:val="1"/>
+      <w:numFmt w:val="lowerLetter"/>
+      <w:lvlText w:val="%2."/>
+      <w:lvlJc w:val="left"/>
+      <w:pPr>
+        <w:ind w:left="1440" w:hanging="360"/>
+      </w:pPr>
+    </w:lvl>
+    <w:lvl w:ilvl="2" w:tplc="0409001B" w:tentative="1">
+      <w:start w:val="1"/>
+      <w:numFmt w:val="lowerRoman"/>
+      <w:lvlText w:val="%3."/>
+      <w:lvlJc w:val="right"/>
+      <w:pPr>
+        <w:ind w:left="2160" w:hanging="180"/>
+      </w:pPr>
+    </w:lvl>
+    <w:lvl w:ilvl="3" w:tplc="0409000F" w:tentative="1">
+      <w:start w:val="1"/>
+      <w:numFmt w:val="decimal"/>
+      <w:lvlText w:val="%4."/>
+      <w:lvlJc w:val="left"/>
+      <w:pPr>
+        <w:ind w:left="2880" w:hanging="360"/>
+      </w:pPr>
+    </w:lvl>
+    <w:lvl w:ilvl="4" w:tplc="04090019" w:tentative="1">
+      <w:start w:val="1"/>
+      <w:numFmt w:val="lowerLetter"/>
+      <w:lvlText w:val="%5."/>
+      <w:lvlJc w:val="left"/>
+      <w:pPr>
+        <w:ind w:left="3600" w:hanging="360"/>
+      </w:pPr>
+    </w:lvl>
+    <w:lvl w:ilvl="5" w:tplc="0409001B" w:tentative="1">
+      <w:start w:val="1"/>
+      <w:numFmt w:val="lowerRoman"/>
+      <w:lvlText w:val="%6."/>
+      <w:lvlJc w:val="right"/>
+      <w:pPr>
+        <w:ind w:left="4320" w:hanging="180"/>
+      </w:pPr>
+    </w:lvl>
+    <w:lvl w:ilvl="6" w:tplc="0409000F" w:tentative="1">
+      <w:start w:val="1"/>
+      <w:numFmt w:val="decimal"/>
+      <w:lvlText w:val="%7."/>
+      <w:lvlJc w:val="left"/>
+      <w:pPr>
+        <w:ind w:left="5040" w:hanging="360"/>
+      </w:pPr>
+    </w:lvl>
+    <w:lvl w:ilvl="7" w:tplc="04090019" w:tentative="1">
+      <w:start w:val="1"/>
+      <w:numFmt w:val="lowerLetter"/>
+      <w:lvlText w:val="%8."/>
+      <w:lvlJc w:val="left"/>
+      <w:pPr>
+        <w:ind w:left="5760" w:hanging="360"/>
+      </w:pPr>
+    </w:lvl>
+    <w:lvl w:ilvl="8" w:tplc="0409001B" w:tentative="1">
+      <w:start w:val="1"/>
+      <w:numFmt w:val="lowerRoman"/>
+      <w:lvlText w:val="%9."/>
+      <w:lvlJc w:val="right"/>
+      <w:pPr>
+        <w:ind w:left="6480" w:hanging="180"/>
+      </w:pPr>
+    </w:lvl>
+  </w:abstractNum>
+  <w:abstractNum w:abstractNumId="2" w15:restartNumberingAfterBreak="0">
     <w:nsid w:val="58515B9C"/>
     <w:multiLevelType w:val="hybridMultilevel"/>
     <w:tmpl w:val="B1F6CE40"/>
@@ -9281,7 +8918,7 @@
       </w:rPr>
     </w:lvl>
   </w:abstractNum>
-  <w:abstractNum w:abstractNumId="2" w15:restartNumberingAfterBreak="0">
+  <w:abstractNum w:abstractNumId="3" w15:restartNumberingAfterBreak="0">
     <w:nsid w:val="74A360C1"/>
     <w:multiLevelType w:val="hybridMultilevel"/>
     <w:tmpl w:val="33C8085A"/>
@@ -9395,13 +9032,16 @@
     </w:lvl>
   </w:abstractNum>
   <w:num w:numId="1">
-    <w:abstractNumId w:val="1"/>
+    <w:abstractNumId w:val="2"/>
   </w:num>
   <w:num w:numId="2">
     <w:abstractNumId w:val="0"/>
   </w:num>
   <w:num w:numId="3">
-    <w:abstractNumId w:val="2"/>
+    <w:abstractNumId w:val="3"/>
+  </w:num>
+  <w:num w:numId="4">
+    <w:abstractNumId w:val="1"/>
   </w:num>
   <w:numIdMacAtCleanup w:val="3"/>
 </w:numbering>
@@ -10626,7 +10266,7 @@
 </file>
 
 <file path=customXml/itemProps1.xml><?xml version="1.0" encoding="utf-8"?>
-<ds:datastoreItem xmlns:ds="http://schemas.openxmlformats.org/officeDocument/2006/customXml" ds:itemID="{E5C564EB-5F1F-4CCF-ADE6-EBDF82AB9E44}">
+<ds:datastoreItem xmlns:ds="http://schemas.openxmlformats.org/officeDocument/2006/customXml" ds:itemID="{1AE75B6C-03B8-4B10-9D69-DC4514FEA006}">
   <ds:schemaRefs>
     <ds:schemaRef ds:uri="http://schemas.openxmlformats.org/officeDocument/2006/bibliography"/>
   </ds:schemaRefs>

</xml_diff>